<commit_message>
java data types documentation verified
</commit_message>
<xml_diff>
--- a/Java Documentation/Java.docx
+++ b/Java Documentation/Java.docx
@@ -1,6 +1,6 @@
 
 <file path=word/document.xml><?xml version="1.0" encoding="utf-8"?>
-<w:document xmlns:wpc="http://schemas.microsoft.com/office/word/2010/wordprocessingCanvas" xmlns:cx="http://schemas.microsoft.com/office/drawing/2014/chartex" xmlns:cx1="http://schemas.microsoft.com/office/drawing/2015/9/8/chartex" xmlns:cx2="http://schemas.microsoft.com/office/drawing/2015/10/21/chartex" xmlns:cx3="http://schemas.microsoft.com/office/drawing/2016/5/9/chartex" xmlns:cx4="http://schemas.microsoft.com/office/drawing/2016/5/10/chartex" xmlns:cx5="http://schemas.microsoft.com/office/drawing/2016/5/11/chartex" xmlns:cx6="http://schemas.microsoft.com/office/drawing/2016/5/12/chartex" xmlns:cx7="http://schemas.microsoft.com/office/drawing/2016/5/13/chartex" xmlns:cx8="http://schemas.microsoft.com/office/drawing/2016/5/14/chartex" xmlns:mc="http://schemas.openxmlformats.org/markup-compatibility/2006" xmlns:aink="http://schemas.microsoft.com/office/drawing/2016/ink" xmlns:am3d="http://schemas.microsoft.com/office/drawing/2017/model3d" xmlns:o="urn:schemas-microsoft-com:office:office" xmlns:oel="http://schemas.microsoft.com/office/2019/extlst" xmlns:r="http://schemas.openxmlformats.org/officeDocument/2006/relationships" xmlns:m="http://schemas.openxmlformats.org/officeDocument/2006/math" xmlns:v="urn:schemas-microsoft-com:vml" xmlns:wp14="http://schemas.microsoft.com/office/word/2010/wordprocessingDrawing" xmlns:wp="http://schemas.openxmlformats.org/drawingml/2006/wordprocessingDrawing" xmlns:w10="urn:schemas-microsoft-com:office:word" xmlns:w="http://schemas.openxmlformats.org/wordprocessingml/2006/main" xmlns:w14="http://schemas.microsoft.com/office/word/2010/wordml" xmlns:w15="http://schemas.microsoft.com/office/word/2012/wordml" xmlns:w16cex="http://schemas.microsoft.com/office/word/2018/wordml/cex" xmlns:w16cid="http://schemas.microsoft.com/office/word/2016/wordml/cid" xmlns:w16="http://schemas.microsoft.com/office/word/2018/wordml" xmlns:w16du="http://schemas.microsoft.com/office/word/2023/wordml/word16du" xmlns:w16sdtdh="http://schemas.microsoft.com/office/word/2020/wordml/sdtdatahash" xmlns:w16se="http://schemas.microsoft.com/office/word/2015/wordml/symex" xmlns:wpg="http://schemas.microsoft.com/office/word/2010/wordprocessingGroup" xmlns:wpi="http://schemas.microsoft.com/office/word/2010/wordprocessingInk" xmlns:wne="http://schemas.microsoft.com/office/word/2006/wordml" xmlns:wps="http://schemas.microsoft.com/office/word/2010/wordprocessingShape" mc:Ignorable="w14 w15 w16se w16cid w16 w16cex w16sdtdh w16du wp14">
+<w:document xmlns:wpc="http://schemas.microsoft.com/office/word/2010/wordprocessingCanvas" xmlns:cx="http://schemas.microsoft.com/office/drawing/2014/chartex" xmlns:cx1="http://schemas.microsoft.com/office/drawing/2015/9/8/chartex" xmlns:cx2="http://schemas.microsoft.com/office/drawing/2015/10/21/chartex" xmlns:cx3="http://schemas.microsoft.com/office/drawing/2016/5/9/chartex" xmlns:cx4="http://schemas.microsoft.com/office/drawing/2016/5/10/chartex" xmlns:cx5="http://schemas.microsoft.com/office/drawing/2016/5/11/chartex" xmlns:cx6="http://schemas.microsoft.com/office/drawing/2016/5/12/chartex" xmlns:cx7="http://schemas.microsoft.com/office/drawing/2016/5/13/chartex" xmlns:cx8="http://schemas.microsoft.com/office/drawing/2016/5/14/chartex" xmlns:mc="http://schemas.openxmlformats.org/markup-compatibility/2006" xmlns:aink="http://schemas.microsoft.com/office/drawing/2016/ink" xmlns:am3d="http://schemas.microsoft.com/office/drawing/2017/model3d" xmlns:o="urn:schemas-microsoft-com:office:office" xmlns:r="http://schemas.openxmlformats.org/officeDocument/2006/relationships" xmlns:m="http://schemas.openxmlformats.org/officeDocument/2006/math" xmlns:v="urn:schemas-microsoft-com:vml" xmlns:wp14="http://schemas.microsoft.com/office/word/2010/wordprocessingDrawing" xmlns:wp="http://schemas.openxmlformats.org/drawingml/2006/wordprocessingDrawing" xmlns:w10="urn:schemas-microsoft-com:office:word" xmlns:w="http://schemas.openxmlformats.org/wordprocessingml/2006/main" xmlns:w14="http://schemas.microsoft.com/office/word/2010/wordml" xmlns:w15="http://schemas.microsoft.com/office/word/2012/wordml" xmlns:w16cex="http://schemas.microsoft.com/office/word/2018/wordml/cex" xmlns:w16cid="http://schemas.microsoft.com/office/word/2016/wordml/cid" xmlns:w16="http://schemas.microsoft.com/office/word/2018/wordml" xmlns:w16sdtdh="http://schemas.microsoft.com/office/word/2020/wordml/sdtdatahash" xmlns:w16se="http://schemas.microsoft.com/office/word/2015/wordml/symex" xmlns:wpg="http://schemas.microsoft.com/office/word/2010/wordprocessingGroup" xmlns:wpi="http://schemas.microsoft.com/office/word/2010/wordprocessingInk" xmlns:wne="http://schemas.microsoft.com/office/word/2006/wordml" xmlns:wps="http://schemas.microsoft.com/office/word/2010/wordprocessingShape" mc:Ignorable="w14 w15 w16se w16cid w16 w16cex w16sdtdh wp14">
   <w:body>
     <w:p>
       <w:pPr>
@@ -19,19 +19,125 @@
     </w:p>
     <w:p>
       <w:pPr>
-        <w:rPr>
-          <w:b/>
-          <w:bCs/>
-        </w:rPr>
-      </w:pPr>
-    </w:p>
-    <w:p>
-      <w:pPr>
-        <w:rPr>
-          <w:b/>
-          <w:bCs/>
-        </w:rPr>
-      </w:pPr>
+        <w:ind w:left="360"/>
+        <w:rPr>
+          <w:b/>
+          <w:bCs/>
+        </w:rPr>
+      </w:pPr>
+      <w:r>
+        <w:rPr>
+          <w:b/>
+          <w:bCs/>
+        </w:rPr>
+        <w:t xml:space="preserve">2. </w:t>
+      </w:r>
+      <w:r>
+        <w:rPr>
+          <w:b/>
+          <w:bCs/>
+        </w:rPr>
+        <w:t>What is JAVA?</w:t>
+      </w:r>
+    </w:p>
+    <w:p>
+      <w:pPr>
+        <w:rPr>
+          <w:b/>
+          <w:bCs/>
+        </w:rPr>
+      </w:pPr>
+    </w:p>
+    <w:p>
+      <w:pPr>
+        <w:rPr>
+          <w:b/>
+          <w:bCs/>
+        </w:rPr>
+      </w:pPr>
+      <w:r>
+        <w:rPr>
+          <w:b/>
+          <w:bCs/>
+        </w:rPr>
+        <w:t>--------------------------------------------------------------------------------------------------------------------------------------</w:t>
+      </w:r>
+    </w:p>
+    <w:p>
+      <w:pPr>
+        <w:pStyle w:val="ListParagraph"/>
+        <w:numPr>
+          <w:ilvl w:val="0"/>
+          <w:numId w:val="17"/>
+        </w:numPr>
+        <w:rPr>
+          <w:b/>
+          <w:bCs/>
+        </w:rPr>
+      </w:pPr>
+      <w:r>
+        <w:rPr>
+          <w:b/>
+          <w:bCs/>
+        </w:rPr>
+        <w:t>History of JAVA:</w:t>
+      </w:r>
+    </w:p>
+    <w:p>
+      <w:pPr>
+        <w:pStyle w:val="ListParagraph"/>
+        <w:rPr>
+          <w:b/>
+          <w:bCs/>
+        </w:rPr>
+      </w:pPr>
+    </w:p>
+    <w:p>
+      <w:pPr>
+        <w:pStyle w:val="ListParagraph"/>
+        <w:rPr>
+          <w:b/>
+          <w:bCs/>
+        </w:rPr>
+      </w:pPr>
+    </w:p>
+    <w:p>
+      <w:pPr>
+        <w:rPr>
+          <w:b/>
+          <w:bCs/>
+        </w:rPr>
+      </w:pPr>
+      <w:r>
+        <w:rPr>
+          <w:b/>
+          <w:bCs/>
+        </w:rPr>
+        <w:t>--------------------------------------------------------------------------------------------------------------------------------------</w:t>
+      </w:r>
+    </w:p>
+    <w:p>
+      <w:pPr>
+        <w:rPr>
+          <w:b/>
+          <w:bCs/>
+        </w:rPr>
+      </w:pPr>
+    </w:p>
+    <w:p>
+      <w:pPr>
+        <w:rPr>
+          <w:b/>
+          <w:bCs/>
+        </w:rPr>
+      </w:pPr>
+      <w:r>
+        <w:rPr>
+          <w:b/>
+          <w:bCs/>
+        </w:rPr>
+        <w:t xml:space="preserve">10. </w:t>
+      </w:r>
       <w:r>
         <w:rPr>
           <w:b/>
@@ -455,8 +561,17 @@
                 <w:b/>
                 <w:bCs/>
               </w:rPr>
-              <w:t xml:space="preserve"> boolean</w:t>
+              <w:t xml:space="preserve"> </w:t>
             </w:r>
+            <w:proofErr w:type="spellStart"/>
+            <w:r>
+              <w:rPr>
+                <w:b/>
+                <w:bCs/>
+              </w:rPr>
+              <w:t>boolean</w:t>
+            </w:r>
+            <w:proofErr w:type="spellEnd"/>
           </w:p>
         </w:tc>
         <w:tc>
@@ -582,6 +697,7 @@
                 <w:bCs/>
               </w:rPr>
             </w:pPr>
+            <w:proofErr w:type="spellStart"/>
             <w:r>
               <w:rPr>
                 <w:b/>
@@ -589,6 +705,7 @@
               </w:rPr>
               <w:t>True,False</w:t>
             </w:r>
+            <w:proofErr w:type="spellEnd"/>
           </w:p>
         </w:tc>
       </w:tr>
@@ -789,6 +906,7 @@
                 <w:b/>
                 <w:bCs/>
               </w:rPr>
+              <w:lastRenderedPageBreak/>
               <w:t xml:space="preserve"> short</w:t>
             </w:r>
           </w:p>
@@ -1350,7 +1468,6 @@
                 <w:b/>
                 <w:bCs/>
               </w:rPr>
-              <w:lastRenderedPageBreak/>
               <w:t xml:space="preserve"> float</w:t>
             </w:r>
           </w:p>
@@ -1478,12 +1595,21 @@
                 <w:bCs/>
               </w:rPr>
             </w:pPr>
+            <w:proofErr w:type="spellStart"/>
             <w:r>
               <w:rPr>
                 <w:b/>
                 <w:bCs/>
               </w:rPr>
-              <w:t>Upto 7 decimal digits</w:t>
+              <w:t>Upto</w:t>
+            </w:r>
+            <w:proofErr w:type="spellEnd"/>
+            <w:r>
+              <w:rPr>
+                <w:b/>
+                <w:bCs/>
+              </w:rPr>
+              <w:t xml:space="preserve"> 7 decimal digits</w:t>
             </w:r>
           </w:p>
         </w:tc>
@@ -1645,12 +1771,21 @@
                 <w:bCs/>
               </w:rPr>
             </w:pPr>
+            <w:proofErr w:type="spellStart"/>
             <w:r>
               <w:rPr>
                 <w:b/>
                 <w:bCs/>
               </w:rPr>
-              <w:t>Upto 15 decimal digits</w:t>
+              <w:t>Upto</w:t>
+            </w:r>
+            <w:proofErr w:type="spellEnd"/>
+            <w:r>
+              <w:rPr>
+                <w:b/>
+                <w:bCs/>
+              </w:rPr>
+              <w:t xml:space="preserve"> 15 decimal digits</w:t>
             </w:r>
           </w:p>
         </w:tc>
@@ -1946,7 +2081,39 @@
           <w:b/>
           <w:bCs/>
         </w:rPr>
-        <w:t>             boolean booleanvar;</w:t>
+        <w:t>             </w:t>
+      </w:r>
+      <w:proofErr w:type="spellStart"/>
+      <w:r>
+        <w:rPr>
+          <w:b/>
+          <w:bCs/>
+        </w:rPr>
+        <w:t>boolean</w:t>
+      </w:r>
+      <w:proofErr w:type="spellEnd"/>
+      <w:r>
+        <w:rPr>
+          <w:b/>
+          <w:bCs/>
+        </w:rPr>
+        <w:t xml:space="preserve"> </w:t>
+      </w:r>
+      <w:proofErr w:type="spellStart"/>
+      <w:r>
+        <w:rPr>
+          <w:b/>
+          <w:bCs/>
+        </w:rPr>
+        <w:t>booleanvar</w:t>
+      </w:r>
+      <w:proofErr w:type="spellEnd"/>
+      <w:r>
+        <w:rPr>
+          <w:b/>
+          <w:bCs/>
+        </w:rPr>
+        <w:t>;</w:t>
       </w:r>
     </w:p>
     <w:p>
@@ -2006,67 +2173,147 @@
           <w:b/>
           <w:bCs/>
         </w:rPr>
-        <w:t>                               public static void main(String[] args) {</w:t>
-      </w:r>
-    </w:p>
-    <w:p>
-      <w:pPr>
-        <w:rPr>
-          <w:b/>
-          <w:bCs/>
-        </w:rPr>
-      </w:pPr>
-      <w:r>
-        <w:rPr>
-          <w:b/>
-          <w:bCs/>
-        </w:rPr>
-        <w:t>                                      boolean  one = true;</w:t>
-      </w:r>
-    </w:p>
-    <w:p>
-      <w:pPr>
-        <w:rPr>
-          <w:b/>
-          <w:bCs/>
-        </w:rPr>
-      </w:pPr>
-      <w:r>
-        <w:rPr>
-          <w:b/>
-          <w:bCs/>
-        </w:rPr>
-        <w:t>                                      boolean two = false;    </w:t>
-      </w:r>
-    </w:p>
-    <w:p>
-      <w:pPr>
-        <w:rPr>
-          <w:b/>
-          <w:bCs/>
-        </w:rPr>
-      </w:pPr>
-      <w:r>
-        <w:rPr>
-          <w:b/>
-          <w:bCs/>
-        </w:rPr>
-        <w:t>                                     System.out.println(one);</w:t>
-      </w:r>
-    </w:p>
-    <w:p>
-      <w:pPr>
-        <w:rPr>
-          <w:b/>
-          <w:bCs/>
-        </w:rPr>
-      </w:pPr>
-      <w:r>
-        <w:rPr>
-          <w:b/>
-          <w:bCs/>
-        </w:rPr>
-        <w:t>                                     System.out.println(two);</w:t>
+        <w:t xml:space="preserve">                               public static void main(String[] </w:t>
+      </w:r>
+      <w:proofErr w:type="spellStart"/>
+      <w:r>
+        <w:rPr>
+          <w:b/>
+          <w:bCs/>
+        </w:rPr>
+        <w:t>args</w:t>
+      </w:r>
+      <w:proofErr w:type="spellEnd"/>
+      <w:r>
+        <w:rPr>
+          <w:b/>
+          <w:bCs/>
+        </w:rPr>
+        <w:t>) {</w:t>
+      </w:r>
+    </w:p>
+    <w:p>
+      <w:pPr>
+        <w:rPr>
+          <w:b/>
+          <w:bCs/>
+        </w:rPr>
+      </w:pPr>
+      <w:r>
+        <w:rPr>
+          <w:b/>
+          <w:bCs/>
+        </w:rPr>
+        <w:t>                                      </w:t>
+      </w:r>
+      <w:proofErr w:type="spellStart"/>
+      <w:r>
+        <w:rPr>
+          <w:b/>
+          <w:bCs/>
+        </w:rPr>
+        <w:t>boolean</w:t>
+      </w:r>
+      <w:proofErr w:type="spellEnd"/>
+      <w:r>
+        <w:rPr>
+          <w:b/>
+          <w:bCs/>
+        </w:rPr>
+        <w:t>  one = true;</w:t>
+      </w:r>
+    </w:p>
+    <w:p>
+      <w:pPr>
+        <w:rPr>
+          <w:b/>
+          <w:bCs/>
+        </w:rPr>
+      </w:pPr>
+      <w:r>
+        <w:rPr>
+          <w:b/>
+          <w:bCs/>
+        </w:rPr>
+        <w:t>                                      </w:t>
+      </w:r>
+      <w:proofErr w:type="spellStart"/>
+      <w:r>
+        <w:rPr>
+          <w:b/>
+          <w:bCs/>
+        </w:rPr>
+        <w:t>boolean</w:t>
+      </w:r>
+      <w:proofErr w:type="spellEnd"/>
+      <w:r>
+        <w:rPr>
+          <w:b/>
+          <w:bCs/>
+        </w:rPr>
+        <w:t xml:space="preserve"> two = false;    </w:t>
+      </w:r>
+    </w:p>
+    <w:p>
+      <w:pPr>
+        <w:rPr>
+          <w:b/>
+          <w:bCs/>
+        </w:rPr>
+      </w:pPr>
+      <w:r>
+        <w:rPr>
+          <w:b/>
+          <w:bCs/>
+        </w:rPr>
+        <w:t>                                     </w:t>
+      </w:r>
+      <w:proofErr w:type="spellStart"/>
+      <w:r>
+        <w:rPr>
+          <w:b/>
+          <w:bCs/>
+        </w:rPr>
+        <w:t>System.out.println</w:t>
+      </w:r>
+      <w:proofErr w:type="spellEnd"/>
+      <w:r>
+        <w:rPr>
+          <w:b/>
+          <w:bCs/>
+        </w:rPr>
+        <w:t>(one);</w:t>
+      </w:r>
+    </w:p>
+    <w:p>
+      <w:pPr>
+        <w:rPr>
+          <w:b/>
+          <w:bCs/>
+        </w:rPr>
+      </w:pPr>
+      <w:r>
+        <w:rPr>
+          <w:b/>
+          <w:bCs/>
+        </w:rPr>
+        <w:t>                                     </w:t>
+      </w:r>
+      <w:proofErr w:type="spellStart"/>
+      <w:r>
+        <w:rPr>
+          <w:b/>
+          <w:bCs/>
+        </w:rPr>
+        <w:t>System.out.println</w:t>
+      </w:r>
+      <w:proofErr w:type="spellEnd"/>
+      <w:r>
+        <w:rPr>
+          <w:b/>
+          <w:bCs/>
+        </w:rPr>
+        <w:t>(two);</w:t>
       </w:r>
     </w:p>
     <w:p>
@@ -2096,6 +2343,7 @@
           <w:b/>
           <w:bCs/>
         </w:rPr>
+        <w:lastRenderedPageBreak/>
         <w:t>}</w:t>
       </w:r>
     </w:p>
@@ -2186,8 +2434,23 @@
           <w:b/>
           <w:bCs/>
         </w:rPr>
-        <w:lastRenderedPageBreak/>
-        <w:t>          public static void main(string[] args){</w:t>
+        <w:t xml:space="preserve">          public static void main(string[] </w:t>
+      </w:r>
+      <w:proofErr w:type="spellStart"/>
+      <w:r>
+        <w:rPr>
+          <w:b/>
+          <w:bCs/>
+        </w:rPr>
+        <w:t>args</w:t>
+      </w:r>
+      <w:proofErr w:type="spellEnd"/>
+      <w:r>
+        <w:rPr>
+          <w:b/>
+          <w:bCs/>
+        </w:rPr>
+        <w:t>){</w:t>
       </w:r>
     </w:p>
     <w:p>
@@ -2232,22 +2495,54 @@
           <w:b/>
           <w:bCs/>
         </w:rPr>
-        <w:t>            boolean c=true;</w:t>
-      </w:r>
-    </w:p>
-    <w:p>
-      <w:pPr>
-        <w:rPr>
-          <w:b/>
-          <w:bCs/>
-        </w:rPr>
-      </w:pPr>
-      <w:r>
-        <w:rPr>
-          <w:b/>
-          <w:bCs/>
-        </w:rPr>
-        <w:t>            boolean d=false;</w:t>
+        <w:t>            </w:t>
+      </w:r>
+      <w:proofErr w:type="spellStart"/>
+      <w:r>
+        <w:rPr>
+          <w:b/>
+          <w:bCs/>
+        </w:rPr>
+        <w:t>boolean</w:t>
+      </w:r>
+      <w:proofErr w:type="spellEnd"/>
+      <w:r>
+        <w:rPr>
+          <w:b/>
+          <w:bCs/>
+        </w:rPr>
+        <w:t xml:space="preserve"> c=true;</w:t>
+      </w:r>
+    </w:p>
+    <w:p>
+      <w:pPr>
+        <w:rPr>
+          <w:b/>
+          <w:bCs/>
+        </w:rPr>
+      </w:pPr>
+      <w:r>
+        <w:rPr>
+          <w:b/>
+          <w:bCs/>
+        </w:rPr>
+        <w:t>            </w:t>
+      </w:r>
+      <w:proofErr w:type="spellStart"/>
+      <w:r>
+        <w:rPr>
+          <w:b/>
+          <w:bCs/>
+        </w:rPr>
+        <w:t>boolean</w:t>
+      </w:r>
+      <w:proofErr w:type="spellEnd"/>
+      <w:r>
+        <w:rPr>
+          <w:b/>
+          <w:bCs/>
+        </w:rPr>
+        <w:t xml:space="preserve"> d=false;</w:t>
       </w:r>
     </w:p>
     <w:p>
@@ -2292,7 +2587,23 @@
           <w:b/>
           <w:bCs/>
         </w:rPr>
-        <w:t>    System.out.println(c);</w:t>
+        <w:t>    </w:t>
+      </w:r>
+      <w:proofErr w:type="spellStart"/>
+      <w:r>
+        <w:rPr>
+          <w:b/>
+          <w:bCs/>
+        </w:rPr>
+        <w:t>System.out.println</w:t>
+      </w:r>
+      <w:proofErr w:type="spellEnd"/>
+      <w:r>
+        <w:rPr>
+          <w:b/>
+          <w:bCs/>
+        </w:rPr>
+        <w:t>(c);</w:t>
       </w:r>
     </w:p>
     <w:p>
@@ -2352,7 +2663,23 @@
           <w:b/>
           <w:bCs/>
         </w:rPr>
-        <w:t>      System.out.println(d);</w:t>
+        <w:t>      </w:t>
+      </w:r>
+      <w:proofErr w:type="spellStart"/>
+      <w:r>
+        <w:rPr>
+          <w:b/>
+          <w:bCs/>
+        </w:rPr>
+        <w:t>System.out.println</w:t>
+      </w:r>
+      <w:proofErr w:type="spellEnd"/>
+      <w:r>
+        <w:rPr>
+          <w:b/>
+          <w:bCs/>
+        </w:rPr>
+        <w:t>(d);</w:t>
       </w:r>
     </w:p>
     <w:p>
@@ -2529,7 +2856,23 @@
           <w:b/>
           <w:bCs/>
         </w:rPr>
-        <w:t>byte num;</w:t>
+        <w:t xml:space="preserve">byte </w:t>
+      </w:r>
+      <w:proofErr w:type="spellStart"/>
+      <w:r>
+        <w:rPr>
+          <w:b/>
+          <w:bCs/>
+        </w:rPr>
+        <w:t>num</w:t>
+      </w:r>
+      <w:proofErr w:type="spellEnd"/>
+      <w:r>
+        <w:rPr>
+          <w:b/>
+          <w:bCs/>
+        </w:rPr>
+        <w:t>;</w:t>
       </w:r>
     </w:p>
     <w:p>
@@ -2574,6 +2917,7 @@
           <w:b/>
           <w:bCs/>
         </w:rPr>
+        <w:lastRenderedPageBreak/>
         <w:t>            public class byte1{</w:t>
       </w:r>
     </w:p>
@@ -2589,7 +2933,23 @@
           <w:b/>
           <w:bCs/>
         </w:rPr>
-        <w:t>                       public static void main(String[]args){</w:t>
+        <w:t>                       public static void main(String[]</w:t>
+      </w:r>
+      <w:proofErr w:type="spellStart"/>
+      <w:r>
+        <w:rPr>
+          <w:b/>
+          <w:bCs/>
+        </w:rPr>
+        <w:t>args</w:t>
+      </w:r>
+      <w:proofErr w:type="spellEnd"/>
+      <w:r>
+        <w:rPr>
+          <w:b/>
+          <w:bCs/>
+        </w:rPr>
+        <w:t>){</w:t>
       </w:r>
     </w:p>
     <w:p>
@@ -2619,7 +2979,23 @@
           <w:b/>
           <w:bCs/>
         </w:rPr>
-        <w:t>                         System.out.println(a);</w:t>
+        <w:t>                         </w:t>
+      </w:r>
+      <w:proofErr w:type="spellStart"/>
+      <w:r>
+        <w:rPr>
+          <w:b/>
+          <w:bCs/>
+        </w:rPr>
+        <w:t>System.out.println</w:t>
+      </w:r>
+      <w:proofErr w:type="spellEnd"/>
+      <w:r>
+        <w:rPr>
+          <w:b/>
+          <w:bCs/>
+        </w:rPr>
+        <w:t>(a);</w:t>
       </w:r>
     </w:p>
     <w:p>
@@ -2664,7 +3040,6 @@
           <w:b/>
           <w:bCs/>
         </w:rPr>
-        <w:lastRenderedPageBreak/>
         <w:t>Output :</w:t>
       </w:r>
     </w:p>
@@ -2725,7 +3100,23 @@
           <w:b/>
           <w:bCs/>
         </w:rPr>
-        <w:t>    public static void main(String[]args){</w:t>
+        <w:t>    public static void main(String[]</w:t>
+      </w:r>
+      <w:proofErr w:type="spellStart"/>
+      <w:r>
+        <w:rPr>
+          <w:b/>
+          <w:bCs/>
+        </w:rPr>
+        <w:t>args</w:t>
+      </w:r>
+      <w:proofErr w:type="spellEnd"/>
+      <w:r>
+        <w:rPr>
+          <w:b/>
+          <w:bCs/>
+        </w:rPr>
+        <w:t>){</w:t>
       </w:r>
     </w:p>
     <w:p>
@@ -2770,22 +3161,70 @@
           <w:b/>
           <w:bCs/>
         </w:rPr>
-        <w:t>       System.out.println("Father age:"+age2);</w:t>
-      </w:r>
-    </w:p>
-    <w:p>
-      <w:pPr>
-        <w:rPr>
-          <w:b/>
-          <w:bCs/>
-        </w:rPr>
-      </w:pPr>
-      <w:r>
-        <w:rPr>
-          <w:b/>
-          <w:bCs/>
-        </w:rPr>
-        <w:t>       System.out.println("daugther age:"+age1);</w:t>
+        <w:t>       </w:t>
+      </w:r>
+      <w:proofErr w:type="spellStart"/>
+      <w:r>
+        <w:rPr>
+          <w:b/>
+          <w:bCs/>
+        </w:rPr>
+        <w:t>System.out.println</w:t>
+      </w:r>
+      <w:proofErr w:type="spellEnd"/>
+      <w:r>
+        <w:rPr>
+          <w:b/>
+          <w:bCs/>
+        </w:rPr>
+        <w:t>("Father age:"+age2);</w:t>
+      </w:r>
+    </w:p>
+    <w:p>
+      <w:pPr>
+        <w:rPr>
+          <w:b/>
+          <w:bCs/>
+        </w:rPr>
+      </w:pPr>
+      <w:r>
+        <w:rPr>
+          <w:b/>
+          <w:bCs/>
+        </w:rPr>
+        <w:t>       </w:t>
+      </w:r>
+      <w:proofErr w:type="spellStart"/>
+      <w:r>
+        <w:rPr>
+          <w:b/>
+          <w:bCs/>
+        </w:rPr>
+        <w:t>System.out.println</w:t>
+      </w:r>
+      <w:proofErr w:type="spellEnd"/>
+      <w:r>
+        <w:rPr>
+          <w:b/>
+          <w:bCs/>
+        </w:rPr>
+        <w:t>("</w:t>
+      </w:r>
+      <w:proofErr w:type="spellStart"/>
+      <w:r>
+        <w:rPr>
+          <w:b/>
+          <w:bCs/>
+        </w:rPr>
+        <w:t>daugther</w:t>
+      </w:r>
+      <w:proofErr w:type="spellEnd"/>
+      <w:r>
+        <w:rPr>
+          <w:b/>
+          <w:bCs/>
+        </w:rPr>
+        <w:t xml:space="preserve"> age:"+age1);</w:t>
       </w:r>
     </w:p>
     <w:p>
@@ -2855,12 +3294,21 @@
           <w:bCs/>
         </w:rPr>
       </w:pPr>
-      <w:r>
-        <w:rPr>
-          <w:b/>
-          <w:bCs/>
-        </w:rPr>
-        <w:t>daugther age:18</w:t>
+      <w:proofErr w:type="spellStart"/>
+      <w:r>
+        <w:rPr>
+          <w:b/>
+          <w:bCs/>
+        </w:rPr>
+        <w:t>daugther</w:t>
+      </w:r>
+      <w:proofErr w:type="spellEnd"/>
+      <w:r>
+        <w:rPr>
+          <w:b/>
+          <w:bCs/>
+        </w:rPr>
+        <w:t xml:space="preserve"> age:18</w:t>
       </w:r>
     </w:p>
     <w:p>
@@ -2962,7 +3410,23 @@
           <w:b/>
           <w:bCs/>
         </w:rPr>
-        <w:t>short val;</w:t>
+        <w:t xml:space="preserve">short </w:t>
+      </w:r>
+      <w:proofErr w:type="spellStart"/>
+      <w:r>
+        <w:rPr>
+          <w:b/>
+          <w:bCs/>
+        </w:rPr>
+        <w:t>val</w:t>
+      </w:r>
+      <w:proofErr w:type="spellEnd"/>
+      <w:r>
+        <w:rPr>
+          <w:b/>
+          <w:bCs/>
+        </w:rPr>
+        <w:t>;</w:t>
       </w:r>
     </w:p>
     <w:p>
@@ -3022,37 +3486,102 @@
           <w:b/>
           <w:bCs/>
         </w:rPr>
-        <w:t>    public static void main(String[]args){</w:t>
-      </w:r>
-    </w:p>
-    <w:p>
-      <w:pPr>
-        <w:rPr>
-          <w:b/>
-          <w:bCs/>
-        </w:rPr>
-      </w:pPr>
-      <w:r>
-        <w:rPr>
-          <w:b/>
-          <w:bCs/>
-        </w:rPr>
-        <w:t>       short num = 2011;</w:t>
-      </w:r>
-    </w:p>
-    <w:p>
-      <w:pPr>
-        <w:rPr>
-          <w:b/>
-          <w:bCs/>
-        </w:rPr>
-      </w:pPr>
-      <w:r>
-        <w:rPr>
-          <w:b/>
-          <w:bCs/>
-        </w:rPr>
-        <w:t>       System.out.println(num);</w:t>
+        <w:t>    public static void main(String[]</w:t>
+      </w:r>
+      <w:proofErr w:type="spellStart"/>
+      <w:r>
+        <w:rPr>
+          <w:b/>
+          <w:bCs/>
+        </w:rPr>
+        <w:t>args</w:t>
+      </w:r>
+      <w:proofErr w:type="spellEnd"/>
+      <w:r>
+        <w:rPr>
+          <w:b/>
+          <w:bCs/>
+        </w:rPr>
+        <w:t>){</w:t>
+      </w:r>
+    </w:p>
+    <w:p>
+      <w:pPr>
+        <w:rPr>
+          <w:b/>
+          <w:bCs/>
+        </w:rPr>
+      </w:pPr>
+      <w:r>
+        <w:rPr>
+          <w:b/>
+          <w:bCs/>
+        </w:rPr>
+        <w:t xml:space="preserve">       short </w:t>
+      </w:r>
+      <w:proofErr w:type="spellStart"/>
+      <w:r>
+        <w:rPr>
+          <w:b/>
+          <w:bCs/>
+        </w:rPr>
+        <w:t>num</w:t>
+      </w:r>
+      <w:proofErr w:type="spellEnd"/>
+      <w:r>
+        <w:rPr>
+          <w:b/>
+          <w:bCs/>
+        </w:rPr>
+        <w:t xml:space="preserve"> = 2011;</w:t>
+      </w:r>
+    </w:p>
+    <w:p>
+      <w:pPr>
+        <w:rPr>
+          <w:b/>
+          <w:bCs/>
+        </w:rPr>
+      </w:pPr>
+      <w:r>
+        <w:rPr>
+          <w:b/>
+          <w:bCs/>
+        </w:rPr>
+        <w:lastRenderedPageBreak/>
+        <w:t>       </w:t>
+      </w:r>
+      <w:proofErr w:type="spellStart"/>
+      <w:r>
+        <w:rPr>
+          <w:b/>
+          <w:bCs/>
+        </w:rPr>
+        <w:t>System.out.println</w:t>
+      </w:r>
+      <w:proofErr w:type="spellEnd"/>
+      <w:r>
+        <w:rPr>
+          <w:b/>
+          <w:bCs/>
+        </w:rPr>
+        <w:t>(</w:t>
+      </w:r>
+      <w:proofErr w:type="spellStart"/>
+      <w:r>
+        <w:rPr>
+          <w:b/>
+          <w:bCs/>
+        </w:rPr>
+        <w:t>num</w:t>
+      </w:r>
+      <w:proofErr w:type="spellEnd"/>
+      <w:r>
+        <w:rPr>
+          <w:b/>
+          <w:bCs/>
+        </w:rPr>
+        <w:t>);</w:t>
       </w:r>
     </w:p>
     <w:p>
@@ -3142,7 +3671,6 @@
           <w:b/>
           <w:bCs/>
         </w:rPr>
-        <w:lastRenderedPageBreak/>
         <w:t>public class short2{</w:t>
       </w:r>
     </w:p>
@@ -3158,37 +3686,101 @@
           <w:b/>
           <w:bCs/>
         </w:rPr>
-        <w:t>    public static void main(String[]args){</w:t>
-      </w:r>
-    </w:p>
-    <w:p>
-      <w:pPr>
-        <w:rPr>
-          <w:b/>
-          <w:bCs/>
-        </w:rPr>
-      </w:pPr>
-      <w:r>
-        <w:rPr>
-          <w:b/>
-          <w:bCs/>
-        </w:rPr>
-        <w:t>       short num = 33456;</w:t>
-      </w:r>
-    </w:p>
-    <w:p>
-      <w:pPr>
-        <w:rPr>
-          <w:b/>
-          <w:bCs/>
-        </w:rPr>
-      </w:pPr>
-      <w:r>
-        <w:rPr>
-          <w:b/>
-          <w:bCs/>
-        </w:rPr>
-        <w:t>       System.out.println(num);</w:t>
+        <w:t>    public static void main(String[]</w:t>
+      </w:r>
+      <w:proofErr w:type="spellStart"/>
+      <w:r>
+        <w:rPr>
+          <w:b/>
+          <w:bCs/>
+        </w:rPr>
+        <w:t>args</w:t>
+      </w:r>
+      <w:proofErr w:type="spellEnd"/>
+      <w:r>
+        <w:rPr>
+          <w:b/>
+          <w:bCs/>
+        </w:rPr>
+        <w:t>){</w:t>
+      </w:r>
+    </w:p>
+    <w:p>
+      <w:pPr>
+        <w:rPr>
+          <w:b/>
+          <w:bCs/>
+        </w:rPr>
+      </w:pPr>
+      <w:r>
+        <w:rPr>
+          <w:b/>
+          <w:bCs/>
+        </w:rPr>
+        <w:t xml:space="preserve">       short </w:t>
+      </w:r>
+      <w:proofErr w:type="spellStart"/>
+      <w:r>
+        <w:rPr>
+          <w:b/>
+          <w:bCs/>
+        </w:rPr>
+        <w:t>num</w:t>
+      </w:r>
+      <w:proofErr w:type="spellEnd"/>
+      <w:r>
+        <w:rPr>
+          <w:b/>
+          <w:bCs/>
+        </w:rPr>
+        <w:t xml:space="preserve"> = 33456;</w:t>
+      </w:r>
+    </w:p>
+    <w:p>
+      <w:pPr>
+        <w:rPr>
+          <w:b/>
+          <w:bCs/>
+        </w:rPr>
+      </w:pPr>
+      <w:r>
+        <w:rPr>
+          <w:b/>
+          <w:bCs/>
+        </w:rPr>
+        <w:t>       </w:t>
+      </w:r>
+      <w:proofErr w:type="spellStart"/>
+      <w:r>
+        <w:rPr>
+          <w:b/>
+          <w:bCs/>
+        </w:rPr>
+        <w:t>System.out.println</w:t>
+      </w:r>
+      <w:proofErr w:type="spellEnd"/>
+      <w:r>
+        <w:rPr>
+          <w:b/>
+          <w:bCs/>
+        </w:rPr>
+        <w:t>(</w:t>
+      </w:r>
+      <w:proofErr w:type="spellStart"/>
+      <w:r>
+        <w:rPr>
+          <w:b/>
+          <w:bCs/>
+        </w:rPr>
+        <w:t>num</w:t>
+      </w:r>
+      <w:proofErr w:type="spellEnd"/>
+      <w:r>
+        <w:rPr>
+          <w:b/>
+          <w:bCs/>
+        </w:rPr>
+        <w:t>);</w:t>
       </w:r>
     </w:p>
     <w:p>
@@ -3316,7 +3908,23 @@
           <w:b/>
           <w:bCs/>
         </w:rPr>
-        <w:t>Its range values is large number od value.</w:t>
+        <w:t xml:space="preserve">Its range values is large number </w:t>
+      </w:r>
+      <w:proofErr w:type="spellStart"/>
+      <w:r>
+        <w:rPr>
+          <w:b/>
+          <w:bCs/>
+        </w:rPr>
+        <w:t>od</w:t>
+      </w:r>
+      <w:proofErr w:type="spellEnd"/>
+      <w:r>
+        <w:rPr>
+          <w:b/>
+          <w:bCs/>
+        </w:rPr>
+        <w:t xml:space="preserve"> value.</w:t>
       </w:r>
     </w:p>
     <w:p>
@@ -3346,7 +3954,23 @@
           <w:b/>
           <w:bCs/>
         </w:rPr>
-        <w:t>long val;</w:t>
+        <w:t xml:space="preserve">long </w:t>
+      </w:r>
+      <w:proofErr w:type="spellStart"/>
+      <w:r>
+        <w:rPr>
+          <w:b/>
+          <w:bCs/>
+        </w:rPr>
+        <w:t>val</w:t>
+      </w:r>
+      <w:proofErr w:type="spellEnd"/>
+      <w:r>
+        <w:rPr>
+          <w:b/>
+          <w:bCs/>
+        </w:rPr>
+        <w:t>;</w:t>
       </w:r>
     </w:p>
     <w:p>
@@ -3406,37 +4030,101 @@
           <w:b/>
           <w:bCs/>
         </w:rPr>
-        <w:t>    public static void main(String[]args){</w:t>
-      </w:r>
-    </w:p>
-    <w:p>
-      <w:pPr>
-        <w:rPr>
-          <w:b/>
-          <w:bCs/>
-        </w:rPr>
-      </w:pPr>
-      <w:r>
-        <w:rPr>
-          <w:b/>
-          <w:bCs/>
-        </w:rPr>
-        <w:t>       long num = 699424789;</w:t>
-      </w:r>
-    </w:p>
-    <w:p>
-      <w:pPr>
-        <w:rPr>
-          <w:b/>
-          <w:bCs/>
-        </w:rPr>
-      </w:pPr>
-      <w:r>
-        <w:rPr>
-          <w:b/>
-          <w:bCs/>
-        </w:rPr>
-        <w:t>       System.out.println(num);</w:t>
+        <w:t>    public static void main(String[]</w:t>
+      </w:r>
+      <w:proofErr w:type="spellStart"/>
+      <w:r>
+        <w:rPr>
+          <w:b/>
+          <w:bCs/>
+        </w:rPr>
+        <w:t>args</w:t>
+      </w:r>
+      <w:proofErr w:type="spellEnd"/>
+      <w:r>
+        <w:rPr>
+          <w:b/>
+          <w:bCs/>
+        </w:rPr>
+        <w:t>){</w:t>
+      </w:r>
+    </w:p>
+    <w:p>
+      <w:pPr>
+        <w:rPr>
+          <w:b/>
+          <w:bCs/>
+        </w:rPr>
+      </w:pPr>
+      <w:r>
+        <w:rPr>
+          <w:b/>
+          <w:bCs/>
+        </w:rPr>
+        <w:t xml:space="preserve">       long </w:t>
+      </w:r>
+      <w:proofErr w:type="spellStart"/>
+      <w:r>
+        <w:rPr>
+          <w:b/>
+          <w:bCs/>
+        </w:rPr>
+        <w:t>num</w:t>
+      </w:r>
+      <w:proofErr w:type="spellEnd"/>
+      <w:r>
+        <w:rPr>
+          <w:b/>
+          <w:bCs/>
+        </w:rPr>
+        <w:t xml:space="preserve"> = 699424789;</w:t>
+      </w:r>
+    </w:p>
+    <w:p>
+      <w:pPr>
+        <w:rPr>
+          <w:b/>
+          <w:bCs/>
+        </w:rPr>
+      </w:pPr>
+      <w:r>
+        <w:rPr>
+          <w:b/>
+          <w:bCs/>
+        </w:rPr>
+        <w:t>       </w:t>
+      </w:r>
+      <w:proofErr w:type="spellStart"/>
+      <w:r>
+        <w:rPr>
+          <w:b/>
+          <w:bCs/>
+        </w:rPr>
+        <w:t>System.out.println</w:t>
+      </w:r>
+      <w:proofErr w:type="spellEnd"/>
+      <w:r>
+        <w:rPr>
+          <w:b/>
+          <w:bCs/>
+        </w:rPr>
+        <w:t>(</w:t>
+      </w:r>
+      <w:proofErr w:type="spellStart"/>
+      <w:r>
+        <w:rPr>
+          <w:b/>
+          <w:bCs/>
+        </w:rPr>
+        <w:t>num</w:t>
+      </w:r>
+      <w:proofErr w:type="spellEnd"/>
+      <w:r>
+        <w:rPr>
+          <w:b/>
+          <w:bCs/>
+        </w:rPr>
+        <w:t>);</w:t>
       </w:r>
     </w:p>
     <w:p>
@@ -3519,6 +4207,7 @@
           <w:b/>
           <w:bCs/>
         </w:rPr>
+        <w:lastRenderedPageBreak/>
         <w:t>Float data type</w:t>
       </w:r>
     </w:p>
@@ -3557,7 +4246,23 @@
           <w:b/>
           <w:bCs/>
         </w:rPr>
-        <w:t>End the value with”f”.</w:t>
+        <w:t xml:space="preserve">End the value </w:t>
+      </w:r>
+      <w:proofErr w:type="spellStart"/>
+      <w:r>
+        <w:rPr>
+          <w:b/>
+          <w:bCs/>
+        </w:rPr>
+        <w:t>with”f</w:t>
+      </w:r>
+      <w:proofErr w:type="spellEnd"/>
+      <w:r>
+        <w:rPr>
+          <w:b/>
+          <w:bCs/>
+        </w:rPr>
+        <w:t>”.</w:t>
       </w:r>
     </w:p>
     <w:p>
@@ -3625,8 +4330,23 @@
           <w:b/>
           <w:bCs/>
         </w:rPr>
-        <w:lastRenderedPageBreak/>
-        <w:t>float val;</w:t>
+        <w:t xml:space="preserve">float </w:t>
+      </w:r>
+      <w:proofErr w:type="spellStart"/>
+      <w:r>
+        <w:rPr>
+          <w:b/>
+          <w:bCs/>
+        </w:rPr>
+        <w:t>val</w:t>
+      </w:r>
+      <w:proofErr w:type="spellEnd"/>
+      <w:r>
+        <w:rPr>
+          <w:b/>
+          <w:bCs/>
+        </w:rPr>
+        <w:t>;</w:t>
       </w:r>
     </w:p>
     <w:p>
@@ -3686,37 +4406,101 @@
           <w:b/>
           <w:bCs/>
         </w:rPr>
-        <w:t>    public static void main(String[]args){</w:t>
-      </w:r>
-    </w:p>
-    <w:p>
-      <w:pPr>
-        <w:rPr>
-          <w:b/>
-          <w:bCs/>
-        </w:rPr>
-      </w:pPr>
-      <w:r>
-        <w:rPr>
-          <w:b/>
-          <w:bCs/>
-        </w:rPr>
-        <w:t>       float num = 4.56f;</w:t>
-      </w:r>
-    </w:p>
-    <w:p>
-      <w:pPr>
-        <w:rPr>
-          <w:b/>
-          <w:bCs/>
-        </w:rPr>
-      </w:pPr>
-      <w:r>
-        <w:rPr>
-          <w:b/>
-          <w:bCs/>
-        </w:rPr>
-        <w:t>       System.out.println(num);</w:t>
+        <w:t>    public static void main(String[]</w:t>
+      </w:r>
+      <w:proofErr w:type="spellStart"/>
+      <w:r>
+        <w:rPr>
+          <w:b/>
+          <w:bCs/>
+        </w:rPr>
+        <w:t>args</w:t>
+      </w:r>
+      <w:proofErr w:type="spellEnd"/>
+      <w:r>
+        <w:rPr>
+          <w:b/>
+          <w:bCs/>
+        </w:rPr>
+        <w:t>){</w:t>
+      </w:r>
+    </w:p>
+    <w:p>
+      <w:pPr>
+        <w:rPr>
+          <w:b/>
+          <w:bCs/>
+        </w:rPr>
+      </w:pPr>
+      <w:r>
+        <w:rPr>
+          <w:b/>
+          <w:bCs/>
+        </w:rPr>
+        <w:t xml:space="preserve">       float </w:t>
+      </w:r>
+      <w:proofErr w:type="spellStart"/>
+      <w:r>
+        <w:rPr>
+          <w:b/>
+          <w:bCs/>
+        </w:rPr>
+        <w:t>num</w:t>
+      </w:r>
+      <w:proofErr w:type="spellEnd"/>
+      <w:r>
+        <w:rPr>
+          <w:b/>
+          <w:bCs/>
+        </w:rPr>
+        <w:t xml:space="preserve"> = 4.56f;</w:t>
+      </w:r>
+    </w:p>
+    <w:p>
+      <w:pPr>
+        <w:rPr>
+          <w:b/>
+          <w:bCs/>
+        </w:rPr>
+      </w:pPr>
+      <w:r>
+        <w:rPr>
+          <w:b/>
+          <w:bCs/>
+        </w:rPr>
+        <w:t>       </w:t>
+      </w:r>
+      <w:proofErr w:type="spellStart"/>
+      <w:r>
+        <w:rPr>
+          <w:b/>
+          <w:bCs/>
+        </w:rPr>
+        <w:t>System.out.println</w:t>
+      </w:r>
+      <w:proofErr w:type="spellEnd"/>
+      <w:r>
+        <w:rPr>
+          <w:b/>
+          <w:bCs/>
+        </w:rPr>
+        <w:t>(</w:t>
+      </w:r>
+      <w:proofErr w:type="spellStart"/>
+      <w:r>
+        <w:rPr>
+          <w:b/>
+          <w:bCs/>
+        </w:rPr>
+        <w:t>num</w:t>
+      </w:r>
+      <w:proofErr w:type="spellEnd"/>
+      <w:r>
+        <w:rPr>
+          <w:b/>
+          <w:bCs/>
+        </w:rPr>
+        <w:t>);</w:t>
       </w:r>
     </w:p>
     <w:p>
@@ -3835,7 +4619,23 @@
           <w:b/>
           <w:bCs/>
         </w:rPr>
-        <w:t>    public static void main(String[]args){</w:t>
+        <w:t>    public static void main(String[]</w:t>
+      </w:r>
+      <w:proofErr w:type="spellStart"/>
+      <w:r>
+        <w:rPr>
+          <w:b/>
+          <w:bCs/>
+        </w:rPr>
+        <w:t>args</w:t>
+      </w:r>
+      <w:proofErr w:type="spellEnd"/>
+      <w:r>
+        <w:rPr>
+          <w:b/>
+          <w:bCs/>
+        </w:rPr>
+        <w:t>){</w:t>
       </w:r>
     </w:p>
     <w:p>
@@ -3910,7 +4710,23 @@
           <w:b/>
           <w:bCs/>
         </w:rPr>
-        <w:t>       System.out.println(result);</w:t>
+        <w:t>       </w:t>
+      </w:r>
+      <w:proofErr w:type="spellStart"/>
+      <w:r>
+        <w:rPr>
+          <w:b/>
+          <w:bCs/>
+        </w:rPr>
+        <w:t>System.out.println</w:t>
+      </w:r>
+      <w:proofErr w:type="spellEnd"/>
+      <w:r>
+        <w:rPr>
+          <w:b/>
+          <w:bCs/>
+        </w:rPr>
+        <w:t>(result);</w:t>
       </w:r>
     </w:p>
     <w:p>
@@ -4004,6 +4820,7 @@
           <w:b/>
           <w:bCs/>
         </w:rPr>
+        <w:lastRenderedPageBreak/>
         <w:t>Double data type is also used to decimal values.</w:t>
       </w:r>
     </w:p>
@@ -4072,7 +4889,23 @@
           <w:b/>
           <w:bCs/>
         </w:rPr>
-        <w:t>double val;</w:t>
+        <w:t xml:space="preserve">double </w:t>
+      </w:r>
+      <w:proofErr w:type="spellStart"/>
+      <w:r>
+        <w:rPr>
+          <w:b/>
+          <w:bCs/>
+        </w:rPr>
+        <w:t>val</w:t>
+      </w:r>
+      <w:proofErr w:type="spellEnd"/>
+      <w:r>
+        <w:rPr>
+          <w:b/>
+          <w:bCs/>
+        </w:rPr>
+        <w:t>;</w:t>
       </w:r>
     </w:p>
     <w:p>
@@ -4097,13 +4930,21 @@
           <w:bCs/>
         </w:rPr>
       </w:pPr>
-      <w:r>
-        <w:rPr>
-          <w:b/>
-          <w:bCs/>
-        </w:rPr>
-        <w:lastRenderedPageBreak/>
-        <w:t>Progarm 1:</w:t>
+      <w:proofErr w:type="spellStart"/>
+      <w:r>
+        <w:rPr>
+          <w:b/>
+          <w:bCs/>
+        </w:rPr>
+        <w:t>Progarm</w:t>
+      </w:r>
+      <w:proofErr w:type="spellEnd"/>
+      <w:r>
+        <w:rPr>
+          <w:b/>
+          <w:bCs/>
+        </w:rPr>
+        <w:t xml:space="preserve"> 1:</w:t>
       </w:r>
     </w:p>
     <w:p>
@@ -4133,37 +4974,101 @@
           <w:b/>
           <w:bCs/>
         </w:rPr>
-        <w:t>    public static void main(String[]args){</w:t>
-      </w:r>
-    </w:p>
-    <w:p>
-      <w:pPr>
-        <w:rPr>
-          <w:b/>
-          <w:bCs/>
-        </w:rPr>
-      </w:pPr>
-      <w:r>
-        <w:rPr>
-          <w:b/>
-          <w:bCs/>
-        </w:rPr>
-        <w:t>       double num = 7.8945;</w:t>
-      </w:r>
-    </w:p>
-    <w:p>
-      <w:pPr>
-        <w:rPr>
-          <w:b/>
-          <w:bCs/>
-        </w:rPr>
-      </w:pPr>
-      <w:r>
-        <w:rPr>
-          <w:b/>
-          <w:bCs/>
-        </w:rPr>
-        <w:t>      System.out.println(num);</w:t>
+        <w:t>    public static void main(String[]</w:t>
+      </w:r>
+      <w:proofErr w:type="spellStart"/>
+      <w:r>
+        <w:rPr>
+          <w:b/>
+          <w:bCs/>
+        </w:rPr>
+        <w:t>args</w:t>
+      </w:r>
+      <w:proofErr w:type="spellEnd"/>
+      <w:r>
+        <w:rPr>
+          <w:b/>
+          <w:bCs/>
+        </w:rPr>
+        <w:t>){</w:t>
+      </w:r>
+    </w:p>
+    <w:p>
+      <w:pPr>
+        <w:rPr>
+          <w:b/>
+          <w:bCs/>
+        </w:rPr>
+      </w:pPr>
+      <w:r>
+        <w:rPr>
+          <w:b/>
+          <w:bCs/>
+        </w:rPr>
+        <w:t xml:space="preserve">       double </w:t>
+      </w:r>
+      <w:proofErr w:type="spellStart"/>
+      <w:r>
+        <w:rPr>
+          <w:b/>
+          <w:bCs/>
+        </w:rPr>
+        <w:t>num</w:t>
+      </w:r>
+      <w:proofErr w:type="spellEnd"/>
+      <w:r>
+        <w:rPr>
+          <w:b/>
+          <w:bCs/>
+        </w:rPr>
+        <w:t xml:space="preserve"> = 7.8945;</w:t>
+      </w:r>
+    </w:p>
+    <w:p>
+      <w:pPr>
+        <w:rPr>
+          <w:b/>
+          <w:bCs/>
+        </w:rPr>
+      </w:pPr>
+      <w:r>
+        <w:rPr>
+          <w:b/>
+          <w:bCs/>
+        </w:rPr>
+        <w:t>      </w:t>
+      </w:r>
+      <w:proofErr w:type="spellStart"/>
+      <w:r>
+        <w:rPr>
+          <w:b/>
+          <w:bCs/>
+        </w:rPr>
+        <w:t>System.out.println</w:t>
+      </w:r>
+      <w:proofErr w:type="spellEnd"/>
+      <w:r>
+        <w:rPr>
+          <w:b/>
+          <w:bCs/>
+        </w:rPr>
+        <w:t>(</w:t>
+      </w:r>
+      <w:proofErr w:type="spellStart"/>
+      <w:r>
+        <w:rPr>
+          <w:b/>
+          <w:bCs/>
+        </w:rPr>
+        <w:t>num</w:t>
+      </w:r>
+      <w:proofErr w:type="spellEnd"/>
+      <w:r>
+        <w:rPr>
+          <w:b/>
+          <w:bCs/>
+        </w:rPr>
+        <w:t>);</w:t>
       </w:r>
     </w:p>
     <w:p>
@@ -4276,7 +5181,23 @@
           <w:b/>
           <w:bCs/>
         </w:rPr>
-        <w:t>    public static void main(String[]args){</w:t>
+        <w:t>    public static void main(String[]</w:t>
+      </w:r>
+      <w:proofErr w:type="spellStart"/>
+      <w:r>
+        <w:rPr>
+          <w:b/>
+          <w:bCs/>
+        </w:rPr>
+        <w:t>args</w:t>
+      </w:r>
+      <w:proofErr w:type="spellEnd"/>
+      <w:r>
+        <w:rPr>
+          <w:b/>
+          <w:bCs/>
+        </w:rPr>
+        <w:t>){</w:t>
       </w:r>
     </w:p>
     <w:p>
@@ -4336,7 +5257,23 @@
           <w:b/>
           <w:bCs/>
         </w:rPr>
-        <w:t>      System.out.println(result);</w:t>
+        <w:t>      </w:t>
+      </w:r>
+      <w:proofErr w:type="spellStart"/>
+      <w:r>
+        <w:rPr>
+          <w:b/>
+          <w:bCs/>
+        </w:rPr>
+        <w:t>System.out.println</w:t>
+      </w:r>
+      <w:proofErr w:type="spellEnd"/>
+      <w:r>
+        <w:rPr>
+          <w:b/>
+          <w:bCs/>
+        </w:rPr>
+        <w:t>(result);</w:t>
       </w:r>
     </w:p>
     <w:p>
@@ -4476,6 +5413,7 @@
           <w:b/>
           <w:bCs/>
         </w:rPr>
+        <w:lastRenderedPageBreak/>
         <w:t>The char data type is a single 16-bit Unicode character. </w:t>
       </w:r>
     </w:p>
@@ -4566,8 +5504,23 @@
           <w:b/>
           <w:bCs/>
         </w:rPr>
-        <w:lastRenderedPageBreak/>
-        <w:t>    public static void main(String[]args){</w:t>
+        <w:t>    public static void main(String[]</w:t>
+      </w:r>
+      <w:proofErr w:type="spellStart"/>
+      <w:r>
+        <w:rPr>
+          <w:b/>
+          <w:bCs/>
+        </w:rPr>
+        <w:t>args</w:t>
+      </w:r>
+      <w:proofErr w:type="spellEnd"/>
+      <w:r>
+        <w:rPr>
+          <w:b/>
+          <w:bCs/>
+        </w:rPr>
+        <w:t>){</w:t>
       </w:r>
     </w:p>
     <w:p>
@@ -4597,7 +5550,23 @@
           <w:b/>
           <w:bCs/>
         </w:rPr>
-        <w:t>      System.out.println(apple);</w:t>
+        <w:t>      </w:t>
+      </w:r>
+      <w:proofErr w:type="spellStart"/>
+      <w:r>
+        <w:rPr>
+          <w:b/>
+          <w:bCs/>
+        </w:rPr>
+        <w:t>System.out.println</w:t>
+      </w:r>
+      <w:proofErr w:type="spellEnd"/>
+      <w:r>
+        <w:rPr>
+          <w:b/>
+          <w:bCs/>
+        </w:rPr>
+        <w:t>(apple);</w:t>
       </w:r>
     </w:p>
     <w:p>
@@ -4683,12 +5652,21 @@
           <w:bCs/>
         </w:rPr>
       </w:pPr>
-      <w:r>
-        <w:rPr>
-          <w:b/>
-          <w:bCs/>
-        </w:rPr>
-        <w:t>Progarm 2:</w:t>
+      <w:proofErr w:type="spellStart"/>
+      <w:r>
+        <w:rPr>
+          <w:b/>
+          <w:bCs/>
+        </w:rPr>
+        <w:t>Progarm</w:t>
+      </w:r>
+      <w:proofErr w:type="spellEnd"/>
+      <w:r>
+        <w:rPr>
+          <w:b/>
+          <w:bCs/>
+        </w:rPr>
+        <w:t xml:space="preserve"> 2:</w:t>
       </w:r>
     </w:p>
     <w:p>
@@ -4718,7 +5696,23 @@
           <w:b/>
           <w:bCs/>
         </w:rPr>
-        <w:t>    public static void main(String[]args){</w:t>
+        <w:t>    public static void main(String[]</w:t>
+      </w:r>
+      <w:proofErr w:type="spellStart"/>
+      <w:r>
+        <w:rPr>
+          <w:b/>
+          <w:bCs/>
+        </w:rPr>
+        <w:t>args</w:t>
+      </w:r>
+      <w:proofErr w:type="spellEnd"/>
+      <w:r>
+        <w:rPr>
+          <w:b/>
+          <w:bCs/>
+        </w:rPr>
+        <w:t>){</w:t>
       </w:r>
     </w:p>
     <w:p>
@@ -4778,37 +5772,85 @@
           <w:b/>
           <w:bCs/>
         </w:rPr>
-        <w:t>      System.out.println(a);</w:t>
-      </w:r>
-    </w:p>
-    <w:p>
-      <w:pPr>
-        <w:rPr>
-          <w:b/>
-          <w:bCs/>
-        </w:rPr>
-      </w:pPr>
-      <w:r>
-        <w:rPr>
-          <w:b/>
-          <w:bCs/>
-        </w:rPr>
-        <w:t>      System.out.println(b);</w:t>
-      </w:r>
-    </w:p>
-    <w:p>
-      <w:pPr>
-        <w:rPr>
-          <w:b/>
-          <w:bCs/>
-        </w:rPr>
-      </w:pPr>
-      <w:r>
-        <w:rPr>
-          <w:b/>
-          <w:bCs/>
-        </w:rPr>
-        <w:t>      System.out.println(E);</w:t>
+        <w:t>      </w:t>
+      </w:r>
+      <w:proofErr w:type="spellStart"/>
+      <w:r>
+        <w:rPr>
+          <w:b/>
+          <w:bCs/>
+        </w:rPr>
+        <w:t>System.out.println</w:t>
+      </w:r>
+      <w:proofErr w:type="spellEnd"/>
+      <w:r>
+        <w:rPr>
+          <w:b/>
+          <w:bCs/>
+        </w:rPr>
+        <w:t>(a);</w:t>
+      </w:r>
+    </w:p>
+    <w:p>
+      <w:pPr>
+        <w:rPr>
+          <w:b/>
+          <w:bCs/>
+        </w:rPr>
+      </w:pPr>
+      <w:r>
+        <w:rPr>
+          <w:b/>
+          <w:bCs/>
+        </w:rPr>
+        <w:t>      </w:t>
+      </w:r>
+      <w:proofErr w:type="spellStart"/>
+      <w:r>
+        <w:rPr>
+          <w:b/>
+          <w:bCs/>
+        </w:rPr>
+        <w:t>System.out.println</w:t>
+      </w:r>
+      <w:proofErr w:type="spellEnd"/>
+      <w:r>
+        <w:rPr>
+          <w:b/>
+          <w:bCs/>
+        </w:rPr>
+        <w:t>(b);</w:t>
+      </w:r>
+    </w:p>
+    <w:p>
+      <w:pPr>
+        <w:rPr>
+          <w:b/>
+          <w:bCs/>
+        </w:rPr>
+      </w:pPr>
+      <w:r>
+        <w:rPr>
+          <w:b/>
+          <w:bCs/>
+        </w:rPr>
+        <w:t>      </w:t>
+      </w:r>
+      <w:proofErr w:type="spellStart"/>
+      <w:r>
+        <w:rPr>
+          <w:b/>
+          <w:bCs/>
+        </w:rPr>
+        <w:t>System.out.println</w:t>
+      </w:r>
+      <w:proofErr w:type="spellEnd"/>
+      <w:r>
+        <w:rPr>
+          <w:b/>
+          <w:bCs/>
+        </w:rPr>
+        <w:t>(E);</w:t>
       </w:r>
     </w:p>
     <w:p>
@@ -5005,8 +6047,23 @@
           <w:b/>
           <w:bCs/>
         </w:rPr>
-        <w:lastRenderedPageBreak/>
-        <w:t>Some of the example are string, array,classes,interface and object.</w:t>
+        <w:t xml:space="preserve">Some of the example are string, </w:t>
+      </w:r>
+      <w:proofErr w:type="spellStart"/>
+      <w:r>
+        <w:rPr>
+          <w:b/>
+          <w:bCs/>
+        </w:rPr>
+        <w:t>array,classes,interface</w:t>
+      </w:r>
+      <w:proofErr w:type="spellEnd"/>
+      <w:r>
+        <w:rPr>
+          <w:b/>
+          <w:bCs/>
+        </w:rPr>
+        <w:t xml:space="preserve"> and object.</w:t>
       </w:r>
     </w:p>
     <w:p>
@@ -5097,7 +6154,23 @@
           <w:b/>
           <w:bCs/>
         </w:rPr>
-        <w:t>public class Scooty{</w:t>
+        <w:t xml:space="preserve">public class </w:t>
+      </w:r>
+      <w:proofErr w:type="spellStart"/>
+      <w:r>
+        <w:rPr>
+          <w:b/>
+          <w:bCs/>
+        </w:rPr>
+        <w:t>Scooty</w:t>
+      </w:r>
+      <w:proofErr w:type="spellEnd"/>
+      <w:r>
+        <w:rPr>
+          <w:b/>
+          <w:bCs/>
+        </w:rPr>
+        <w:t>{</w:t>
       </w:r>
     </w:p>
     <w:p>
@@ -5157,22 +6230,70 @@
           <w:b/>
           <w:bCs/>
         </w:rPr>
-        <w:t>    public void startScooty(){  </w:t>
-      </w:r>
-    </w:p>
-    <w:p>
-      <w:pPr>
-        <w:rPr>
-          <w:b/>
-          <w:bCs/>
-        </w:rPr>
-      </w:pPr>
-      <w:r>
-        <w:rPr>
-          <w:b/>
-          <w:bCs/>
-        </w:rPr>
-        <w:t>        System.out.println("Scooty Started");</w:t>
+        <w:t xml:space="preserve">    public void </w:t>
+      </w:r>
+      <w:proofErr w:type="spellStart"/>
+      <w:r>
+        <w:rPr>
+          <w:b/>
+          <w:bCs/>
+        </w:rPr>
+        <w:t>startScooty</w:t>
+      </w:r>
+      <w:proofErr w:type="spellEnd"/>
+      <w:r>
+        <w:rPr>
+          <w:b/>
+          <w:bCs/>
+        </w:rPr>
+        <w:t>(){  </w:t>
+      </w:r>
+    </w:p>
+    <w:p>
+      <w:pPr>
+        <w:rPr>
+          <w:b/>
+          <w:bCs/>
+        </w:rPr>
+      </w:pPr>
+      <w:r>
+        <w:rPr>
+          <w:b/>
+          <w:bCs/>
+        </w:rPr>
+        <w:t>        </w:t>
+      </w:r>
+      <w:proofErr w:type="spellStart"/>
+      <w:r>
+        <w:rPr>
+          <w:b/>
+          <w:bCs/>
+        </w:rPr>
+        <w:t>System.out.println</w:t>
+      </w:r>
+      <w:proofErr w:type="spellEnd"/>
+      <w:r>
+        <w:rPr>
+          <w:b/>
+          <w:bCs/>
+        </w:rPr>
+        <w:t>("</w:t>
+      </w:r>
+      <w:proofErr w:type="spellStart"/>
+      <w:r>
+        <w:rPr>
+          <w:b/>
+          <w:bCs/>
+        </w:rPr>
+        <w:t>Scooty</w:t>
+      </w:r>
+      <w:proofErr w:type="spellEnd"/>
+      <w:r>
+        <w:rPr>
+          <w:b/>
+          <w:bCs/>
+        </w:rPr>
+        <w:t xml:space="preserve"> Started");</w:t>
       </w:r>
     </w:p>
     <w:p>
@@ -5202,67 +6323,23 @@
           <w:b/>
           <w:bCs/>
         </w:rPr>
-        <w:t>        public static void main(String[]args){</w:t>
-      </w:r>
-    </w:p>
-    <w:p>
-      <w:pPr>
-        <w:rPr>
-          <w:b/>
-          <w:bCs/>
-        </w:rPr>
-      </w:pPr>
-      <w:r>
-        <w:rPr>
-          <w:b/>
-          <w:bCs/>
-        </w:rPr>
-        <w:t>            Scooty scooty1=new Scooty();</w:t>
-      </w:r>
-    </w:p>
-    <w:p>
-      <w:pPr>
-        <w:rPr>
-          <w:b/>
-          <w:bCs/>
-        </w:rPr>
-      </w:pPr>
-      <w:r>
-        <w:rPr>
-          <w:b/>
-          <w:bCs/>
-        </w:rPr>
-        <w:t>            scooty1.name="activa";</w:t>
-      </w:r>
-    </w:p>
-    <w:p>
-      <w:pPr>
-        <w:rPr>
-          <w:b/>
-          <w:bCs/>
-        </w:rPr>
-      </w:pPr>
-      <w:r>
-        <w:rPr>
-          <w:b/>
-          <w:bCs/>
-        </w:rPr>
-        <w:t>            Scooty scooty2=new Scooty();</w:t>
-      </w:r>
-    </w:p>
-    <w:p>
-      <w:pPr>
-        <w:rPr>
-          <w:b/>
-          <w:bCs/>
-        </w:rPr>
-      </w:pPr>
-      <w:r>
-        <w:rPr>
-          <w:b/>
-          <w:bCs/>
-        </w:rPr>
-        <w:t>            scooty2.name="dio";</w:t>
+        <w:t>        public static void main(String[]</w:t>
+      </w:r>
+      <w:proofErr w:type="spellStart"/>
+      <w:r>
+        <w:rPr>
+          <w:b/>
+          <w:bCs/>
+        </w:rPr>
+        <w:t>args</w:t>
+      </w:r>
+      <w:proofErr w:type="spellEnd"/>
+      <w:r>
+        <w:rPr>
+          <w:b/>
+          <w:bCs/>
+        </w:rPr>
+        <w:t>){</w:t>
       </w:r>
     </w:p>
     <w:p>
@@ -5279,20 +6356,192 @@
         </w:rPr>
         <w:t>            </w:t>
       </w:r>
-    </w:p>
-    <w:p>
-      <w:pPr>
-        <w:rPr>
-          <w:b/>
-          <w:bCs/>
-        </w:rPr>
-      </w:pPr>
-      <w:r>
-        <w:rPr>
-          <w:b/>
-          <w:bCs/>
-        </w:rPr>
-        <w:t>            System.out.println(scooty2.name);</w:t>
+      <w:proofErr w:type="spellStart"/>
+      <w:r>
+        <w:rPr>
+          <w:b/>
+          <w:bCs/>
+        </w:rPr>
+        <w:t>Scooty</w:t>
+      </w:r>
+      <w:proofErr w:type="spellEnd"/>
+      <w:r>
+        <w:rPr>
+          <w:b/>
+          <w:bCs/>
+        </w:rPr>
+        <w:t xml:space="preserve"> scooty1=new </w:t>
+      </w:r>
+      <w:proofErr w:type="spellStart"/>
+      <w:r>
+        <w:rPr>
+          <w:b/>
+          <w:bCs/>
+        </w:rPr>
+        <w:t>Scooty</w:t>
+      </w:r>
+      <w:proofErr w:type="spellEnd"/>
+      <w:r>
+        <w:rPr>
+          <w:b/>
+          <w:bCs/>
+        </w:rPr>
+        <w:t>();</w:t>
+      </w:r>
+    </w:p>
+    <w:p>
+      <w:pPr>
+        <w:rPr>
+          <w:b/>
+          <w:bCs/>
+        </w:rPr>
+      </w:pPr>
+      <w:r>
+        <w:rPr>
+          <w:b/>
+          <w:bCs/>
+        </w:rPr>
+        <w:t>            scooty1.name="</w:t>
+      </w:r>
+      <w:proofErr w:type="spellStart"/>
+      <w:r>
+        <w:rPr>
+          <w:b/>
+          <w:bCs/>
+        </w:rPr>
+        <w:t>activa</w:t>
+      </w:r>
+      <w:proofErr w:type="spellEnd"/>
+      <w:r>
+        <w:rPr>
+          <w:b/>
+          <w:bCs/>
+        </w:rPr>
+        <w:t>";</w:t>
+      </w:r>
+    </w:p>
+    <w:p>
+      <w:pPr>
+        <w:rPr>
+          <w:b/>
+          <w:bCs/>
+        </w:rPr>
+      </w:pPr>
+      <w:r>
+        <w:rPr>
+          <w:b/>
+          <w:bCs/>
+        </w:rPr>
+        <w:t>            </w:t>
+      </w:r>
+      <w:proofErr w:type="spellStart"/>
+      <w:r>
+        <w:rPr>
+          <w:b/>
+          <w:bCs/>
+        </w:rPr>
+        <w:t>Scooty</w:t>
+      </w:r>
+      <w:proofErr w:type="spellEnd"/>
+      <w:r>
+        <w:rPr>
+          <w:b/>
+          <w:bCs/>
+        </w:rPr>
+        <w:t xml:space="preserve"> scooty2=new </w:t>
+      </w:r>
+      <w:proofErr w:type="spellStart"/>
+      <w:r>
+        <w:rPr>
+          <w:b/>
+          <w:bCs/>
+        </w:rPr>
+        <w:t>Scooty</w:t>
+      </w:r>
+      <w:proofErr w:type="spellEnd"/>
+      <w:r>
+        <w:rPr>
+          <w:b/>
+          <w:bCs/>
+        </w:rPr>
+        <w:t>();</w:t>
+      </w:r>
+    </w:p>
+    <w:p>
+      <w:pPr>
+        <w:rPr>
+          <w:b/>
+          <w:bCs/>
+        </w:rPr>
+      </w:pPr>
+      <w:r>
+        <w:rPr>
+          <w:b/>
+          <w:bCs/>
+        </w:rPr>
+        <w:t>            scooty2.name="</w:t>
+      </w:r>
+      <w:proofErr w:type="spellStart"/>
+      <w:r>
+        <w:rPr>
+          <w:b/>
+          <w:bCs/>
+        </w:rPr>
+        <w:t>dio</w:t>
+      </w:r>
+      <w:proofErr w:type="spellEnd"/>
+      <w:r>
+        <w:rPr>
+          <w:b/>
+          <w:bCs/>
+        </w:rPr>
+        <w:t>";</w:t>
+      </w:r>
+    </w:p>
+    <w:p>
+      <w:pPr>
+        <w:rPr>
+          <w:b/>
+          <w:bCs/>
+        </w:rPr>
+      </w:pPr>
+      <w:r>
+        <w:rPr>
+          <w:b/>
+          <w:bCs/>
+        </w:rPr>
+        <w:t>            </w:t>
+      </w:r>
+    </w:p>
+    <w:p>
+      <w:pPr>
+        <w:rPr>
+          <w:b/>
+          <w:bCs/>
+        </w:rPr>
+      </w:pPr>
+      <w:r>
+        <w:rPr>
+          <w:b/>
+          <w:bCs/>
+        </w:rPr>
+        <w:t>            </w:t>
+      </w:r>
+      <w:proofErr w:type="spellStart"/>
+      <w:r>
+        <w:rPr>
+          <w:b/>
+          <w:bCs/>
+        </w:rPr>
+        <w:t>System.out.println</w:t>
+      </w:r>
+      <w:proofErr w:type="spellEnd"/>
+      <w:r>
+        <w:rPr>
+          <w:b/>
+          <w:bCs/>
+        </w:rPr>
+        <w:t>(scooty2.name);</w:t>
       </w:r>
     </w:p>
     <w:p>
@@ -5322,7 +6571,23 @@
           <w:b/>
           <w:bCs/>
         </w:rPr>
-        <w:t>             System.out.println(scooty1.name);</w:t>
+        <w:t>             </w:t>
+      </w:r>
+      <w:proofErr w:type="spellStart"/>
+      <w:r>
+        <w:rPr>
+          <w:b/>
+          <w:bCs/>
+        </w:rPr>
+        <w:t>System.out.println</w:t>
+      </w:r>
+      <w:proofErr w:type="spellEnd"/>
+      <w:r>
+        <w:rPr>
+          <w:b/>
+          <w:bCs/>
+        </w:rPr>
+        <w:t>(scooty1.name);</w:t>
       </w:r>
     </w:p>
     <w:p>
@@ -5375,6 +6640,7 @@
           <w:b/>
           <w:bCs/>
         </w:rPr>
+        <w:lastRenderedPageBreak/>
         <w:t>Output :</w:t>
       </w:r>
     </w:p>
@@ -5385,6 +6651,7 @@
           <w:bCs/>
         </w:rPr>
       </w:pPr>
+      <w:proofErr w:type="spellStart"/>
       <w:r>
         <w:rPr>
           <w:b/>
@@ -5392,29 +6659,40 @@
         </w:rPr>
         <w:t>dio</w:t>
       </w:r>
-    </w:p>
-    <w:p>
-      <w:pPr>
-        <w:rPr>
-          <w:b/>
-          <w:bCs/>
-        </w:rPr>
-      </w:pPr>
-      <w:r>
-        <w:rPr>
-          <w:b/>
-          <w:bCs/>
-        </w:rPr>
-        <w:t>Scooty Started</w:t>
-      </w:r>
-    </w:p>
-    <w:p>
-      <w:pPr>
-        <w:rPr>
-          <w:b/>
-          <w:bCs/>
-        </w:rPr>
-      </w:pPr>
+      <w:proofErr w:type="spellEnd"/>
+    </w:p>
+    <w:p>
+      <w:pPr>
+        <w:rPr>
+          <w:b/>
+          <w:bCs/>
+        </w:rPr>
+      </w:pPr>
+      <w:proofErr w:type="spellStart"/>
+      <w:r>
+        <w:rPr>
+          <w:b/>
+          <w:bCs/>
+        </w:rPr>
+        <w:t>Scooty</w:t>
+      </w:r>
+      <w:proofErr w:type="spellEnd"/>
+      <w:r>
+        <w:rPr>
+          <w:b/>
+          <w:bCs/>
+        </w:rPr>
+        <w:t xml:space="preserve"> Started</w:t>
+      </w:r>
+    </w:p>
+    <w:p>
+      <w:pPr>
+        <w:rPr>
+          <w:b/>
+          <w:bCs/>
+        </w:rPr>
+      </w:pPr>
+      <w:proofErr w:type="spellStart"/>
       <w:r>
         <w:rPr>
           <w:b/>
@@ -5422,6 +6700,7 @@
         </w:rPr>
         <w:t>activa</w:t>
       </w:r>
+      <w:proofErr w:type="spellEnd"/>
     </w:p>
     <w:p>
       <w:pPr>
@@ -5462,7 +6741,6 @@
           <w:b/>
           <w:bCs/>
         </w:rPr>
-        <w:lastRenderedPageBreak/>
         <w:t>Special function.</w:t>
       </w:r>
     </w:p>
@@ -5550,7 +6828,39 @@
           <w:b/>
           <w:bCs/>
         </w:rPr>
-        <w:t>String &lt;string_variable_name&gt; = new String(“&lt;sequence_of_characters&gt;”);</w:t>
+        <w:t>String &lt;</w:t>
+      </w:r>
+      <w:proofErr w:type="spellStart"/>
+      <w:r>
+        <w:rPr>
+          <w:b/>
+          <w:bCs/>
+        </w:rPr>
+        <w:t>string_variable_name</w:t>
+      </w:r>
+      <w:proofErr w:type="spellEnd"/>
+      <w:r>
+        <w:rPr>
+          <w:b/>
+          <w:bCs/>
+        </w:rPr>
+        <w:t>&gt; = new String(“&lt;</w:t>
+      </w:r>
+      <w:proofErr w:type="spellStart"/>
+      <w:r>
+        <w:rPr>
+          <w:b/>
+          <w:bCs/>
+        </w:rPr>
+        <w:t>sequence_of_characters</w:t>
+      </w:r>
+      <w:proofErr w:type="spellEnd"/>
+      <w:r>
+        <w:rPr>
+          <w:b/>
+          <w:bCs/>
+        </w:rPr>
+        <w:t>&gt;”);</w:t>
       </w:r>
     </w:p>
     <w:p>
@@ -5595,7 +6905,23 @@
           <w:b/>
           <w:bCs/>
         </w:rPr>
-        <w:t>  public static void main(String[] args) {</w:t>
+        <w:t xml:space="preserve">  public static void main(String[] </w:t>
+      </w:r>
+      <w:proofErr w:type="spellStart"/>
+      <w:r>
+        <w:rPr>
+          <w:b/>
+          <w:bCs/>
+        </w:rPr>
+        <w:t>args</w:t>
+      </w:r>
+      <w:proofErr w:type="spellEnd"/>
+      <w:r>
+        <w:rPr>
+          <w:b/>
+          <w:bCs/>
+        </w:rPr>
+        <w:t>) {</w:t>
       </w:r>
     </w:p>
     <w:p>
@@ -5625,7 +6951,23 @@
           <w:b/>
           <w:bCs/>
         </w:rPr>
-        <w:t>    System.out.println("string is:"+ str);</w:t>
+        <w:t>    </w:t>
+      </w:r>
+      <w:proofErr w:type="spellStart"/>
+      <w:r>
+        <w:rPr>
+          <w:b/>
+          <w:bCs/>
+        </w:rPr>
+        <w:t>System.out.println</w:t>
+      </w:r>
+      <w:proofErr w:type="spellEnd"/>
+      <w:r>
+        <w:rPr>
+          <w:b/>
+          <w:bCs/>
+        </w:rPr>
+        <w:t>("string is:"+ str);</w:t>
       </w:r>
     </w:p>
     <w:p>
@@ -5650,12 +6992,21 @@
           <w:bCs/>
         </w:rPr>
       </w:pPr>
-      <w:r>
-        <w:rPr>
-          <w:b/>
-          <w:bCs/>
-        </w:rPr>
-        <w:t>System.out.println( "String2 is:"+ str1);</w:t>
+      <w:proofErr w:type="spellStart"/>
+      <w:r>
+        <w:rPr>
+          <w:b/>
+          <w:bCs/>
+        </w:rPr>
+        <w:t>System.out.println</w:t>
+      </w:r>
+      <w:proofErr w:type="spellEnd"/>
+      <w:r>
+        <w:rPr>
+          <w:b/>
+          <w:bCs/>
+        </w:rPr>
+        <w:t>( "String2 is:"+ str1);</w:t>
       </w:r>
     </w:p>
     <w:p>
@@ -5723,23 +7074,41 @@
           <w:b/>
           <w:bCs/>
         </w:rPr>
-        <w:t>string is:Life</w:t>
-      </w:r>
-    </w:p>
-    <w:p>
-      <w:pPr>
-        <w:rPr>
-          <w:b/>
-          <w:bCs/>
-        </w:rPr>
-      </w:pPr>
-      <w:r>
-        <w:rPr>
-          <w:b/>
-          <w:bCs/>
-        </w:rPr>
-        <w:t>String2 is:long</w:t>
-      </w:r>
+        <w:t xml:space="preserve">string </w:t>
+      </w:r>
+      <w:proofErr w:type="spellStart"/>
+      <w:r>
+        <w:rPr>
+          <w:b/>
+          <w:bCs/>
+        </w:rPr>
+        <w:t>is:Life</w:t>
+      </w:r>
+      <w:proofErr w:type="spellEnd"/>
+    </w:p>
+    <w:p>
+      <w:pPr>
+        <w:rPr>
+          <w:b/>
+          <w:bCs/>
+        </w:rPr>
+      </w:pPr>
+      <w:r>
+        <w:rPr>
+          <w:b/>
+          <w:bCs/>
+        </w:rPr>
+        <w:t xml:space="preserve">String2 </w:t>
+      </w:r>
+      <w:proofErr w:type="spellStart"/>
+      <w:r>
+        <w:rPr>
+          <w:b/>
+          <w:bCs/>
+        </w:rPr>
+        <w:t>is:long</w:t>
+      </w:r>
+      <w:proofErr w:type="spellEnd"/>
     </w:p>
     <w:p>
       <w:pPr>
@@ -5875,7 +7244,55 @@
           <w:b/>
           <w:bCs/>
         </w:rPr>
-        <w:t>&lt;data_type&gt; &lt;array_name&gt; [] = {array_item_values};</w:t>
+        <w:t>&lt;</w:t>
+      </w:r>
+      <w:proofErr w:type="spellStart"/>
+      <w:r>
+        <w:rPr>
+          <w:b/>
+          <w:bCs/>
+        </w:rPr>
+        <w:t>data_type</w:t>
+      </w:r>
+      <w:proofErr w:type="spellEnd"/>
+      <w:r>
+        <w:rPr>
+          <w:b/>
+          <w:bCs/>
+        </w:rPr>
+        <w:t>&gt; &lt;</w:t>
+      </w:r>
+      <w:proofErr w:type="spellStart"/>
+      <w:r>
+        <w:rPr>
+          <w:b/>
+          <w:bCs/>
+        </w:rPr>
+        <w:t>array_name</w:t>
+      </w:r>
+      <w:proofErr w:type="spellEnd"/>
+      <w:r>
+        <w:rPr>
+          <w:b/>
+          <w:bCs/>
+        </w:rPr>
+        <w:t>&gt; [] = {</w:t>
+      </w:r>
+      <w:proofErr w:type="spellStart"/>
+      <w:r>
+        <w:rPr>
+          <w:b/>
+          <w:bCs/>
+        </w:rPr>
+        <w:t>array_item_values</w:t>
+      </w:r>
+      <w:proofErr w:type="spellEnd"/>
+      <w:r>
+        <w:rPr>
+          <w:b/>
+          <w:bCs/>
+        </w:rPr>
+        <w:t>};</w:t>
       </w:r>
     </w:p>
     <w:p>
@@ -5928,53 +7345,148 @@
           <w:b/>
           <w:bCs/>
         </w:rPr>
-        <w:lastRenderedPageBreak/>
-        <w:t>    public static void main(String[]args){</w:t>
-      </w:r>
-    </w:p>
-    <w:p>
-      <w:pPr>
-        <w:rPr>
-          <w:b/>
-          <w:bCs/>
-        </w:rPr>
-      </w:pPr>
-      <w:r>
-        <w:rPr>
-          <w:b/>
-          <w:bCs/>
-        </w:rPr>
-        <w:t>        int[] studentID ={4,6,9,10};</w:t>
-      </w:r>
-    </w:p>
-    <w:p>
-      <w:pPr>
-        <w:rPr>
-          <w:b/>
-          <w:bCs/>
-        </w:rPr>
-      </w:pPr>
-      <w:r>
-        <w:rPr>
-          <w:b/>
-          <w:bCs/>
-        </w:rPr>
-        <w:t>        System.out.println(studentID[2]);</w:t>
-      </w:r>
-    </w:p>
-    <w:p>
-      <w:pPr>
-        <w:rPr>
-          <w:b/>
-          <w:bCs/>
-        </w:rPr>
-      </w:pPr>
-      <w:r>
-        <w:rPr>
-          <w:b/>
-          <w:bCs/>
-        </w:rPr>
-        <w:t>        System.out.println(studentID.length);</w:t>
+        <w:t>    public static void main(String[]</w:t>
+      </w:r>
+      <w:proofErr w:type="spellStart"/>
+      <w:r>
+        <w:rPr>
+          <w:b/>
+          <w:bCs/>
+        </w:rPr>
+        <w:t>args</w:t>
+      </w:r>
+      <w:proofErr w:type="spellEnd"/>
+      <w:r>
+        <w:rPr>
+          <w:b/>
+          <w:bCs/>
+        </w:rPr>
+        <w:t>){</w:t>
+      </w:r>
+    </w:p>
+    <w:p>
+      <w:pPr>
+        <w:rPr>
+          <w:b/>
+          <w:bCs/>
+        </w:rPr>
+      </w:pPr>
+      <w:r>
+        <w:rPr>
+          <w:b/>
+          <w:bCs/>
+        </w:rPr>
+        <w:t xml:space="preserve">        int[] </w:t>
+      </w:r>
+      <w:proofErr w:type="spellStart"/>
+      <w:r>
+        <w:rPr>
+          <w:b/>
+          <w:bCs/>
+        </w:rPr>
+        <w:t>studentID</w:t>
+      </w:r>
+      <w:proofErr w:type="spellEnd"/>
+      <w:r>
+        <w:rPr>
+          <w:b/>
+          <w:bCs/>
+        </w:rPr>
+        <w:t xml:space="preserve"> ={4,6,9,10};</w:t>
+      </w:r>
+    </w:p>
+    <w:p>
+      <w:pPr>
+        <w:rPr>
+          <w:b/>
+          <w:bCs/>
+        </w:rPr>
+      </w:pPr>
+      <w:r>
+        <w:rPr>
+          <w:b/>
+          <w:bCs/>
+        </w:rPr>
+        <w:t>        </w:t>
+      </w:r>
+      <w:proofErr w:type="spellStart"/>
+      <w:r>
+        <w:rPr>
+          <w:b/>
+          <w:bCs/>
+        </w:rPr>
+        <w:t>System.out.println</w:t>
+      </w:r>
+      <w:proofErr w:type="spellEnd"/>
+      <w:r>
+        <w:rPr>
+          <w:b/>
+          <w:bCs/>
+        </w:rPr>
+        <w:t>(</w:t>
+      </w:r>
+      <w:proofErr w:type="spellStart"/>
+      <w:r>
+        <w:rPr>
+          <w:b/>
+          <w:bCs/>
+        </w:rPr>
+        <w:t>studentID</w:t>
+      </w:r>
+      <w:proofErr w:type="spellEnd"/>
+      <w:r>
+        <w:rPr>
+          <w:b/>
+          <w:bCs/>
+        </w:rPr>
+        <w:t>[2]);</w:t>
+      </w:r>
+    </w:p>
+    <w:p>
+      <w:pPr>
+        <w:rPr>
+          <w:b/>
+          <w:bCs/>
+        </w:rPr>
+      </w:pPr>
+      <w:r>
+        <w:rPr>
+          <w:b/>
+          <w:bCs/>
+        </w:rPr>
+        <w:t>        </w:t>
+      </w:r>
+      <w:proofErr w:type="spellStart"/>
+      <w:r>
+        <w:rPr>
+          <w:b/>
+          <w:bCs/>
+        </w:rPr>
+        <w:t>System.out.println</w:t>
+      </w:r>
+      <w:proofErr w:type="spellEnd"/>
+      <w:r>
+        <w:rPr>
+          <w:b/>
+          <w:bCs/>
+        </w:rPr>
+        <w:t>(</w:t>
+      </w:r>
+      <w:proofErr w:type="spellStart"/>
+      <w:r>
+        <w:rPr>
+          <w:b/>
+          <w:bCs/>
+        </w:rPr>
+        <w:t>studentID.length</w:t>
+      </w:r>
+      <w:proofErr w:type="spellEnd"/>
+      <w:r>
+        <w:rPr>
+          <w:b/>
+          <w:bCs/>
+        </w:rPr>
+        <w:t>);</w:t>
       </w:r>
     </w:p>
     <w:p>
@@ -6306,7 +7818,24 @@
           <w:b/>
           <w:bCs/>
         </w:rPr>
-        <w:t>    System.out.println("Addition of numbers: " + c);</w:t>
+        <w:lastRenderedPageBreak/>
+        <w:t>    </w:t>
+      </w:r>
+      <w:proofErr w:type="spellStart"/>
+      <w:r>
+        <w:rPr>
+          <w:b/>
+          <w:bCs/>
+        </w:rPr>
+        <w:t>System.out.println</w:t>
+      </w:r>
+      <w:proofErr w:type="spellEnd"/>
+      <w:r>
+        <w:rPr>
+          <w:b/>
+          <w:bCs/>
+        </w:rPr>
+        <w:t>("Addition of numbers: " + c);</w:t>
       </w:r>
     </w:p>
     <w:p>
@@ -6366,7 +7895,23 @@
           <w:b/>
           <w:bCs/>
         </w:rPr>
-        <w:t>    System.out.println("Division of numbers: " + c);</w:t>
+        <w:t>    </w:t>
+      </w:r>
+      <w:proofErr w:type="spellStart"/>
+      <w:r>
+        <w:rPr>
+          <w:b/>
+          <w:bCs/>
+        </w:rPr>
+        <w:t>System.out.println</w:t>
+      </w:r>
+      <w:proofErr w:type="spellEnd"/>
+      <w:r>
+        <w:rPr>
+          <w:b/>
+          <w:bCs/>
+        </w:rPr>
+        <w:t>("Division of numbers: " + c);</w:t>
       </w:r>
     </w:p>
     <w:p>
@@ -6396,7 +7941,6 @@
           <w:b/>
           <w:bCs/>
         </w:rPr>
-        <w:lastRenderedPageBreak/>
         <w:t>}</w:t>
       </w:r>
     </w:p>
@@ -6427,52 +7971,116 @@
           <w:b/>
           <w:bCs/>
         </w:rPr>
-        <w:t>  public static void main(String[] args) {</w:t>
-      </w:r>
-    </w:p>
-    <w:p>
-      <w:pPr>
-        <w:rPr>
-          <w:b/>
-          <w:bCs/>
-        </w:rPr>
-      </w:pPr>
-      <w:r>
-        <w:rPr>
-          <w:b/>
-          <w:bCs/>
-        </w:rPr>
-        <w:t>    Solve obj = new Solve();</w:t>
-      </w:r>
-    </w:p>
-    <w:p>
-      <w:pPr>
-        <w:rPr>
-          <w:b/>
-          <w:bCs/>
-        </w:rPr>
-      </w:pPr>
-      <w:r>
-        <w:rPr>
-          <w:b/>
-          <w:bCs/>
-        </w:rPr>
-        <w:t>    obj.add();</w:t>
-      </w:r>
-    </w:p>
-    <w:p>
-      <w:pPr>
-        <w:rPr>
-          <w:b/>
-          <w:bCs/>
-        </w:rPr>
-      </w:pPr>
-      <w:r>
-        <w:rPr>
-          <w:b/>
-          <w:bCs/>
-        </w:rPr>
-        <w:t>    obj.div();</w:t>
+        <w:t xml:space="preserve">  public static void main(String[] </w:t>
+      </w:r>
+      <w:proofErr w:type="spellStart"/>
+      <w:r>
+        <w:rPr>
+          <w:b/>
+          <w:bCs/>
+        </w:rPr>
+        <w:t>args</w:t>
+      </w:r>
+      <w:proofErr w:type="spellEnd"/>
+      <w:r>
+        <w:rPr>
+          <w:b/>
+          <w:bCs/>
+        </w:rPr>
+        <w:t>) {</w:t>
+      </w:r>
+    </w:p>
+    <w:p>
+      <w:pPr>
+        <w:rPr>
+          <w:b/>
+          <w:bCs/>
+        </w:rPr>
+      </w:pPr>
+      <w:r>
+        <w:rPr>
+          <w:b/>
+          <w:bCs/>
+        </w:rPr>
+        <w:t xml:space="preserve">    Solve </w:t>
+      </w:r>
+      <w:proofErr w:type="spellStart"/>
+      <w:r>
+        <w:rPr>
+          <w:b/>
+          <w:bCs/>
+        </w:rPr>
+        <w:t>obj</w:t>
+      </w:r>
+      <w:proofErr w:type="spellEnd"/>
+      <w:r>
+        <w:rPr>
+          <w:b/>
+          <w:bCs/>
+        </w:rPr>
+        <w:t xml:space="preserve"> = new Solve();</w:t>
+      </w:r>
+    </w:p>
+    <w:p>
+      <w:pPr>
+        <w:rPr>
+          <w:b/>
+          <w:bCs/>
+        </w:rPr>
+      </w:pPr>
+      <w:r>
+        <w:rPr>
+          <w:b/>
+          <w:bCs/>
+        </w:rPr>
+        <w:t>    </w:t>
+      </w:r>
+      <w:proofErr w:type="spellStart"/>
+      <w:r>
+        <w:rPr>
+          <w:b/>
+          <w:bCs/>
+        </w:rPr>
+        <w:t>obj.add</w:t>
+      </w:r>
+      <w:proofErr w:type="spellEnd"/>
+      <w:r>
+        <w:rPr>
+          <w:b/>
+          <w:bCs/>
+        </w:rPr>
+        <w:t>();</w:t>
+      </w:r>
+    </w:p>
+    <w:p>
+      <w:pPr>
+        <w:rPr>
+          <w:b/>
+          <w:bCs/>
+        </w:rPr>
+      </w:pPr>
+      <w:r>
+        <w:rPr>
+          <w:b/>
+          <w:bCs/>
+        </w:rPr>
+        <w:t>    </w:t>
+      </w:r>
+      <w:proofErr w:type="spellStart"/>
+      <w:r>
+        <w:rPr>
+          <w:b/>
+          <w:bCs/>
+        </w:rPr>
+        <w:t>obj.div</w:t>
+      </w:r>
+      <w:proofErr w:type="spellEnd"/>
+      <w:r>
+        <w:rPr>
+          <w:b/>
+          <w:bCs/>
+        </w:rPr>
+        <w:t>();</w:t>
       </w:r>
     </w:p>
     <w:p>
@@ -6597,7 +8205,23 @@
           <w:b/>
           <w:bCs/>
         </w:rPr>
-        <w:t>The data types are the in built function which is the fundamentals of the java language.</w:t>
+        <w:t xml:space="preserve">The data types are the </w:t>
+      </w:r>
+      <w:proofErr w:type="spellStart"/>
+      <w:r>
+        <w:rPr>
+          <w:b/>
+          <w:bCs/>
+        </w:rPr>
+        <w:t>in</w:t>
+      </w:r>
+      <w:proofErr w:type="spellEnd"/>
+      <w:r>
+        <w:rPr>
+          <w:b/>
+          <w:bCs/>
+        </w:rPr>
+        <w:t xml:space="preserve"> built function which is the fundamentals of the java language.</w:t>
       </w:r>
     </w:p>
     <w:p>
@@ -6726,7 +8350,92 @@
           <w:b/>
           <w:bCs/>
         </w:rPr>
-        <w:t>Integers, string, character,boolean, etc, like this there are certain types is used to store.</w:t>
+        <w:t xml:space="preserve">Integers, string, </w:t>
+      </w:r>
+      <w:proofErr w:type="spellStart"/>
+      <w:r>
+        <w:rPr>
+          <w:b/>
+          <w:bCs/>
+        </w:rPr>
+        <w:t>character,boolean</w:t>
+      </w:r>
+      <w:proofErr w:type="spellEnd"/>
+      <w:r>
+        <w:rPr>
+          <w:b/>
+          <w:bCs/>
+        </w:rPr>
+        <w:t>, etc, like this there are certain types is used to store.</w:t>
+      </w:r>
+    </w:p>
+    <w:p>
+      <w:pPr>
+        <w:rPr>
+          <w:b/>
+          <w:bCs/>
+        </w:rPr>
+      </w:pPr>
+    </w:p>
+    <w:p>
+      <w:pPr>
+        <w:rPr>
+          <w:b/>
+          <w:bCs/>
+        </w:rPr>
+      </w:pPr>
+      <w:r>
+        <w:rPr>
+          <w:b/>
+          <w:bCs/>
+        </w:rPr>
+        <w:t>--------------------------------------------------------------------------------------------------------------------------------------</w:t>
+      </w:r>
+    </w:p>
+    <w:p>
+      <w:pPr>
+        <w:rPr>
+          <w:b/>
+          <w:bCs/>
+        </w:rPr>
+      </w:pPr>
+      <w:r>
+        <w:rPr>
+          <w:b/>
+          <w:bCs/>
+        </w:rPr>
+        <w:t>14. If – else</w:t>
+      </w:r>
+    </w:p>
+    <w:p>
+      <w:pPr>
+        <w:rPr>
+          <w:b/>
+          <w:bCs/>
+        </w:rPr>
+      </w:pPr>
+      <w:r>
+        <w:rPr>
+          <w:b/>
+          <w:bCs/>
+        </w:rPr>
+        <w:lastRenderedPageBreak/>
+        <w:t>--------------------------------------------------------------------------------------------------------------------------------------</w:t>
+      </w:r>
+    </w:p>
+    <w:p>
+      <w:pPr>
+        <w:rPr>
+          <w:b/>
+          <w:bCs/>
+        </w:rPr>
+      </w:pPr>
+      <w:r>
+        <w:rPr>
+          <w:b/>
+          <w:bCs/>
+        </w:rPr>
+        <w:t>15. Switch case:</w:t>
       </w:r>
     </w:p>
     <w:p>
@@ -6843,7 +8552,7 @@
 </file>
 
 <file path=word/numbering.xml><?xml version="1.0" encoding="utf-8"?>
-<w:numbering xmlns:wpc="http://schemas.microsoft.com/office/word/2010/wordprocessingCanvas" xmlns:cx="http://schemas.microsoft.com/office/drawing/2014/chartex" xmlns:cx1="http://schemas.microsoft.com/office/drawing/2015/9/8/chartex" xmlns:cx2="http://schemas.microsoft.com/office/drawing/2015/10/21/chartex" xmlns:cx3="http://schemas.microsoft.com/office/drawing/2016/5/9/chartex" xmlns:cx4="http://schemas.microsoft.com/office/drawing/2016/5/10/chartex" xmlns:cx5="http://schemas.microsoft.com/office/drawing/2016/5/11/chartex" xmlns:cx6="http://schemas.microsoft.com/office/drawing/2016/5/12/chartex" xmlns:cx7="http://schemas.microsoft.com/office/drawing/2016/5/13/chartex" xmlns:cx8="http://schemas.microsoft.com/office/drawing/2016/5/14/chartex" xmlns:mc="http://schemas.openxmlformats.org/markup-compatibility/2006" xmlns:aink="http://schemas.microsoft.com/office/drawing/2016/ink" xmlns:am3d="http://schemas.microsoft.com/office/drawing/2017/model3d" xmlns:o="urn:schemas-microsoft-com:office:office" xmlns:oel="http://schemas.microsoft.com/office/2019/extlst" xmlns:r="http://schemas.openxmlformats.org/officeDocument/2006/relationships" xmlns:m="http://schemas.openxmlformats.org/officeDocument/2006/math" xmlns:v="urn:schemas-microsoft-com:vml" xmlns:wp14="http://schemas.microsoft.com/office/word/2010/wordprocessingDrawing" xmlns:wp="http://schemas.openxmlformats.org/drawingml/2006/wordprocessingDrawing" xmlns:w10="urn:schemas-microsoft-com:office:word" xmlns:w="http://schemas.openxmlformats.org/wordprocessingml/2006/main" xmlns:w14="http://schemas.microsoft.com/office/word/2010/wordml" xmlns:w15="http://schemas.microsoft.com/office/word/2012/wordml" xmlns:w16cex="http://schemas.microsoft.com/office/word/2018/wordml/cex" xmlns:w16cid="http://schemas.microsoft.com/office/word/2016/wordml/cid" xmlns:w16="http://schemas.microsoft.com/office/word/2018/wordml" xmlns:w16du="http://schemas.microsoft.com/office/word/2023/wordml/word16du" xmlns:w16sdtdh="http://schemas.microsoft.com/office/word/2020/wordml/sdtdatahash" xmlns:w16se="http://schemas.microsoft.com/office/word/2015/wordml/symex" xmlns:wpg="http://schemas.microsoft.com/office/word/2010/wordprocessingGroup" xmlns:wpi="http://schemas.microsoft.com/office/word/2010/wordprocessingInk" xmlns:wne="http://schemas.microsoft.com/office/word/2006/wordml" xmlns:wps="http://schemas.microsoft.com/office/word/2010/wordprocessingShape" mc:Ignorable="w14 w15 w16se w16cid w16 w16cex w16sdtdh w16du wp14">
+<w:numbering xmlns:wpc="http://schemas.microsoft.com/office/word/2010/wordprocessingCanvas" xmlns:cx="http://schemas.microsoft.com/office/drawing/2014/chartex" xmlns:cx1="http://schemas.microsoft.com/office/drawing/2015/9/8/chartex" xmlns:cx2="http://schemas.microsoft.com/office/drawing/2015/10/21/chartex" xmlns:cx3="http://schemas.microsoft.com/office/drawing/2016/5/9/chartex" xmlns:cx4="http://schemas.microsoft.com/office/drawing/2016/5/10/chartex" xmlns:cx5="http://schemas.microsoft.com/office/drawing/2016/5/11/chartex" xmlns:cx6="http://schemas.microsoft.com/office/drawing/2016/5/12/chartex" xmlns:cx7="http://schemas.microsoft.com/office/drawing/2016/5/13/chartex" xmlns:cx8="http://schemas.microsoft.com/office/drawing/2016/5/14/chartex" xmlns:mc="http://schemas.openxmlformats.org/markup-compatibility/2006" xmlns:aink="http://schemas.microsoft.com/office/drawing/2016/ink" xmlns:am3d="http://schemas.microsoft.com/office/drawing/2017/model3d" xmlns:o="urn:schemas-microsoft-com:office:office" xmlns:r="http://schemas.openxmlformats.org/officeDocument/2006/relationships" xmlns:m="http://schemas.openxmlformats.org/officeDocument/2006/math" xmlns:v="urn:schemas-microsoft-com:vml" xmlns:wp14="http://schemas.microsoft.com/office/word/2010/wordprocessingDrawing" xmlns:wp="http://schemas.openxmlformats.org/drawingml/2006/wordprocessingDrawing" xmlns:w10="urn:schemas-microsoft-com:office:word" xmlns:w="http://schemas.openxmlformats.org/wordprocessingml/2006/main" xmlns:w14="http://schemas.microsoft.com/office/word/2010/wordml" xmlns:w15="http://schemas.microsoft.com/office/word/2012/wordml" xmlns:w16cex="http://schemas.microsoft.com/office/word/2018/wordml/cex" xmlns:w16cid="http://schemas.microsoft.com/office/word/2016/wordml/cid" xmlns:w16="http://schemas.microsoft.com/office/word/2018/wordml" xmlns:w16sdtdh="http://schemas.microsoft.com/office/word/2020/wordml/sdtdatahash" xmlns:w16se="http://schemas.microsoft.com/office/word/2015/wordml/symex" xmlns:wpg="http://schemas.microsoft.com/office/word/2010/wordprocessingGroup" xmlns:wpi="http://schemas.microsoft.com/office/word/2010/wordprocessingInk" xmlns:wne="http://schemas.microsoft.com/office/word/2006/wordml" xmlns:wps="http://schemas.microsoft.com/office/word/2010/wordprocessingShape" mc:Ignorable="w14 w15 w16se w16cid w16 w16cex w16sdtdh wp14">
   <w:abstractNum w:abstractNumId="0" w15:restartNumberingAfterBreak="0">
     <w:nsid w:val="09681064"/>
     <w:multiLevelType w:val="multilevel"/>
@@ -9043,56 +10752,240 @@
       </w:rPr>
     </w:lvl>
   </w:abstractNum>
-  <w:num w:numId="1" w16cid:durableId="250361787">
+  <w:abstractNum w:abstractNumId="15" w15:restartNumberingAfterBreak="0">
+    <w:nsid w:val="72880D4E"/>
+    <w:multiLevelType w:val="hybridMultilevel"/>
+    <w:tmpl w:val="C16CFB4C"/>
+    <w:lvl w:ilvl="0" w:tplc="4009000F">
+      <w:start w:val="1"/>
+      <w:numFmt w:val="decimal"/>
+      <w:lvlText w:val="%1."/>
+      <w:lvlJc w:val="left"/>
+      <w:pPr>
+        <w:ind w:left="720" w:hanging="360"/>
+      </w:pPr>
+      <w:rPr>
+        <w:rFonts w:hint="default"/>
+      </w:rPr>
+    </w:lvl>
+    <w:lvl w:ilvl="1" w:tplc="40090019" w:tentative="1">
+      <w:start w:val="1"/>
+      <w:numFmt w:val="lowerLetter"/>
+      <w:lvlText w:val="%2."/>
+      <w:lvlJc w:val="left"/>
+      <w:pPr>
+        <w:ind w:left="1440" w:hanging="360"/>
+      </w:pPr>
+    </w:lvl>
+    <w:lvl w:ilvl="2" w:tplc="4009001B" w:tentative="1">
+      <w:start w:val="1"/>
+      <w:numFmt w:val="lowerRoman"/>
+      <w:lvlText w:val="%3."/>
+      <w:lvlJc w:val="right"/>
+      <w:pPr>
+        <w:ind w:left="2160" w:hanging="180"/>
+      </w:pPr>
+    </w:lvl>
+    <w:lvl w:ilvl="3" w:tplc="4009000F" w:tentative="1">
+      <w:start w:val="1"/>
+      <w:numFmt w:val="decimal"/>
+      <w:lvlText w:val="%4."/>
+      <w:lvlJc w:val="left"/>
+      <w:pPr>
+        <w:ind w:left="2880" w:hanging="360"/>
+      </w:pPr>
+    </w:lvl>
+    <w:lvl w:ilvl="4" w:tplc="40090019" w:tentative="1">
+      <w:start w:val="1"/>
+      <w:numFmt w:val="lowerLetter"/>
+      <w:lvlText w:val="%5."/>
+      <w:lvlJc w:val="left"/>
+      <w:pPr>
+        <w:ind w:left="3600" w:hanging="360"/>
+      </w:pPr>
+    </w:lvl>
+    <w:lvl w:ilvl="5" w:tplc="4009001B" w:tentative="1">
+      <w:start w:val="1"/>
+      <w:numFmt w:val="lowerRoman"/>
+      <w:lvlText w:val="%6."/>
+      <w:lvlJc w:val="right"/>
+      <w:pPr>
+        <w:ind w:left="4320" w:hanging="180"/>
+      </w:pPr>
+    </w:lvl>
+    <w:lvl w:ilvl="6" w:tplc="4009000F" w:tentative="1">
+      <w:start w:val="1"/>
+      <w:numFmt w:val="decimal"/>
+      <w:lvlText w:val="%7."/>
+      <w:lvlJc w:val="left"/>
+      <w:pPr>
+        <w:ind w:left="5040" w:hanging="360"/>
+      </w:pPr>
+    </w:lvl>
+    <w:lvl w:ilvl="7" w:tplc="40090019" w:tentative="1">
+      <w:start w:val="1"/>
+      <w:numFmt w:val="lowerLetter"/>
+      <w:lvlText w:val="%8."/>
+      <w:lvlJc w:val="left"/>
+      <w:pPr>
+        <w:ind w:left="5760" w:hanging="360"/>
+      </w:pPr>
+    </w:lvl>
+    <w:lvl w:ilvl="8" w:tplc="4009001B" w:tentative="1">
+      <w:start w:val="1"/>
+      <w:numFmt w:val="lowerRoman"/>
+      <w:lvlText w:val="%9."/>
+      <w:lvlJc w:val="right"/>
+      <w:pPr>
+        <w:ind w:left="6480" w:hanging="180"/>
+      </w:pPr>
+    </w:lvl>
+  </w:abstractNum>
+  <w:abstractNum w:abstractNumId="16" w15:restartNumberingAfterBreak="0">
+    <w:nsid w:val="7FEA7811"/>
+    <w:multiLevelType w:val="hybridMultilevel"/>
+    <w:tmpl w:val="4088295C"/>
+    <w:lvl w:ilvl="0" w:tplc="4009000F">
+      <w:start w:val="3"/>
+      <w:numFmt w:val="decimal"/>
+      <w:lvlText w:val="%1."/>
+      <w:lvlJc w:val="left"/>
+      <w:pPr>
+        <w:ind w:left="720" w:hanging="360"/>
+      </w:pPr>
+      <w:rPr>
+        <w:rFonts w:hint="default"/>
+      </w:rPr>
+    </w:lvl>
+    <w:lvl w:ilvl="1" w:tplc="40090019" w:tentative="1">
+      <w:start w:val="1"/>
+      <w:numFmt w:val="lowerLetter"/>
+      <w:lvlText w:val="%2."/>
+      <w:lvlJc w:val="left"/>
+      <w:pPr>
+        <w:ind w:left="1440" w:hanging="360"/>
+      </w:pPr>
+    </w:lvl>
+    <w:lvl w:ilvl="2" w:tplc="4009001B" w:tentative="1">
+      <w:start w:val="1"/>
+      <w:numFmt w:val="lowerRoman"/>
+      <w:lvlText w:val="%3."/>
+      <w:lvlJc w:val="right"/>
+      <w:pPr>
+        <w:ind w:left="2160" w:hanging="180"/>
+      </w:pPr>
+    </w:lvl>
+    <w:lvl w:ilvl="3" w:tplc="4009000F" w:tentative="1">
+      <w:start w:val="1"/>
+      <w:numFmt w:val="decimal"/>
+      <w:lvlText w:val="%4."/>
+      <w:lvlJc w:val="left"/>
+      <w:pPr>
+        <w:ind w:left="2880" w:hanging="360"/>
+      </w:pPr>
+    </w:lvl>
+    <w:lvl w:ilvl="4" w:tplc="40090019" w:tentative="1">
+      <w:start w:val="1"/>
+      <w:numFmt w:val="lowerLetter"/>
+      <w:lvlText w:val="%5."/>
+      <w:lvlJc w:val="left"/>
+      <w:pPr>
+        <w:ind w:left="3600" w:hanging="360"/>
+      </w:pPr>
+    </w:lvl>
+    <w:lvl w:ilvl="5" w:tplc="4009001B" w:tentative="1">
+      <w:start w:val="1"/>
+      <w:numFmt w:val="lowerRoman"/>
+      <w:lvlText w:val="%6."/>
+      <w:lvlJc w:val="right"/>
+      <w:pPr>
+        <w:ind w:left="4320" w:hanging="180"/>
+      </w:pPr>
+    </w:lvl>
+    <w:lvl w:ilvl="6" w:tplc="4009000F" w:tentative="1">
+      <w:start w:val="1"/>
+      <w:numFmt w:val="decimal"/>
+      <w:lvlText w:val="%7."/>
+      <w:lvlJc w:val="left"/>
+      <w:pPr>
+        <w:ind w:left="5040" w:hanging="360"/>
+      </w:pPr>
+    </w:lvl>
+    <w:lvl w:ilvl="7" w:tplc="40090019" w:tentative="1">
+      <w:start w:val="1"/>
+      <w:numFmt w:val="lowerLetter"/>
+      <w:lvlText w:val="%8."/>
+      <w:lvlJc w:val="left"/>
+      <w:pPr>
+        <w:ind w:left="5760" w:hanging="360"/>
+      </w:pPr>
+    </w:lvl>
+    <w:lvl w:ilvl="8" w:tplc="4009001B" w:tentative="1">
+      <w:start w:val="1"/>
+      <w:numFmt w:val="lowerRoman"/>
+      <w:lvlText w:val="%9."/>
+      <w:lvlJc w:val="right"/>
+      <w:pPr>
+        <w:ind w:left="6480" w:hanging="180"/>
+      </w:pPr>
+    </w:lvl>
+  </w:abstractNum>
+  <w:num w:numId="1">
     <w:abstractNumId w:val="12"/>
   </w:num>
-  <w:num w:numId="2" w16cid:durableId="1137450316">
+  <w:num w:numId="2">
     <w:abstractNumId w:val="9"/>
   </w:num>
-  <w:num w:numId="3" w16cid:durableId="1001349495">
+  <w:num w:numId="3">
     <w:abstractNumId w:val="5"/>
   </w:num>
-  <w:num w:numId="4" w16cid:durableId="1985500310">
+  <w:num w:numId="4">
     <w:abstractNumId w:val="10"/>
   </w:num>
-  <w:num w:numId="5" w16cid:durableId="1033118287">
+  <w:num w:numId="5">
     <w:abstractNumId w:val="4"/>
   </w:num>
-  <w:num w:numId="6" w16cid:durableId="716508063">
+  <w:num w:numId="6">
     <w:abstractNumId w:val="14"/>
   </w:num>
-  <w:num w:numId="7" w16cid:durableId="394547833">
+  <w:num w:numId="7">
     <w:abstractNumId w:val="1"/>
   </w:num>
-  <w:num w:numId="8" w16cid:durableId="221261591">
+  <w:num w:numId="8">
     <w:abstractNumId w:val="6"/>
   </w:num>
-  <w:num w:numId="9" w16cid:durableId="1404912837">
+  <w:num w:numId="9">
     <w:abstractNumId w:val="8"/>
   </w:num>
-  <w:num w:numId="10" w16cid:durableId="1721703333">
+  <w:num w:numId="10">
     <w:abstractNumId w:val="0"/>
   </w:num>
-  <w:num w:numId="11" w16cid:durableId="324669746">
+  <w:num w:numId="11">
     <w:abstractNumId w:val="3"/>
   </w:num>
-  <w:num w:numId="12" w16cid:durableId="592014167">
+  <w:num w:numId="12">
     <w:abstractNumId w:val="13"/>
   </w:num>
-  <w:num w:numId="13" w16cid:durableId="1522351246">
+  <w:num w:numId="13">
     <w:abstractNumId w:val="7"/>
   </w:num>
-  <w:num w:numId="14" w16cid:durableId="279724250">
+  <w:num w:numId="14">
     <w:abstractNumId w:val="11"/>
   </w:num>
-  <w:num w:numId="15" w16cid:durableId="1873617107">
+  <w:num w:numId="15">
     <w:abstractNumId w:val="2"/>
+  </w:num>
+  <w:num w:numId="16">
+    <w:abstractNumId w:val="15"/>
+  </w:num>
+  <w:num w:numId="17">
+    <w:abstractNumId w:val="16"/>
   </w:num>
 </w:numbering>
 </file>
 
 <file path=word/styles.xml><?xml version="1.0" encoding="utf-8"?>
-<w:styles xmlns:mc="http://schemas.openxmlformats.org/markup-compatibility/2006" xmlns:r="http://schemas.openxmlformats.org/officeDocument/2006/relationships" xmlns:w="http://schemas.openxmlformats.org/wordprocessingml/2006/main" xmlns:w14="http://schemas.microsoft.com/office/word/2010/wordml" xmlns:w15="http://schemas.microsoft.com/office/word/2012/wordml" xmlns:w16cex="http://schemas.microsoft.com/office/word/2018/wordml/cex" xmlns:w16cid="http://schemas.microsoft.com/office/word/2016/wordml/cid" xmlns:w16="http://schemas.microsoft.com/office/word/2018/wordml" xmlns:w16du="http://schemas.microsoft.com/office/word/2023/wordml/word16du" xmlns:w16sdtdh="http://schemas.microsoft.com/office/word/2020/wordml/sdtdatahash" xmlns:w16se="http://schemas.microsoft.com/office/word/2015/wordml/symex" mc:Ignorable="w14 w15 w16se w16cid w16 w16cex w16sdtdh w16du">
+<w:styles xmlns:mc="http://schemas.openxmlformats.org/markup-compatibility/2006" xmlns:r="http://schemas.openxmlformats.org/officeDocument/2006/relationships" xmlns:w="http://schemas.openxmlformats.org/wordprocessingml/2006/main" xmlns:w14="http://schemas.microsoft.com/office/word/2010/wordml" xmlns:w15="http://schemas.microsoft.com/office/word/2012/wordml" xmlns:w16cex="http://schemas.microsoft.com/office/word/2018/wordml/cex" xmlns:w16cid="http://schemas.microsoft.com/office/word/2016/wordml/cid" xmlns:w16="http://schemas.microsoft.com/office/word/2018/wordml" xmlns:w16sdtdh="http://schemas.microsoft.com/office/word/2020/wordml/sdtdatahash" xmlns:w16se="http://schemas.microsoft.com/office/word/2015/wordml/symex" mc:Ignorable="w14 w15 w16se w16cid w16 w16cex w16sdtdh">
   <w:docDefaults>
     <w:rPrDefault>
       <w:rPr>
@@ -9489,6 +11382,7 @@
   <w:style w:type="paragraph" w:default="1" w:styleId="Normal">
     <w:name w:val="Normal"/>
     <w:qFormat/>
+    <w:rsid w:val="00D210CB"/>
   </w:style>
   <w:style w:type="character" w:default="1" w:styleId="DefaultParagraphFont">
     <w:name w:val="Default Paragraph Font"/>
@@ -9515,6 +11409,17 @@
     <w:uiPriority w:val="99"/>
     <w:semiHidden/>
     <w:unhideWhenUsed/>
+  </w:style>
+  <w:style w:type="paragraph" w:styleId="ListParagraph">
+    <w:name w:val="List Paragraph"/>
+    <w:basedOn w:val="Normal"/>
+    <w:uiPriority w:val="34"/>
+    <w:qFormat/>
+    <w:rsid w:val="00D210CB"/>
+    <w:pPr>
+      <w:ind w:left="720"/>
+      <w:contextualSpacing/>
+    </w:pPr>
   </w:style>
 </w:styles>
 </file>

</xml_diff>